<commit_message>
Update Comp Sci NEA Analysis.docx
</commit_message>
<xml_diff>
--- a/Comp Sci NEA Analysis.docx
+++ b/Comp Sci NEA Analysis.docx
@@ -382,38 +382,177 @@
     <w:p>
       <w:pPr>
         <w:rPr>
-          <w:sz w:val="20"/>
-          <w:szCs w:val="20"/>
-        </w:rPr>
-      </w:pPr>
+          <w:sz w:val="28"/>
+          <w:szCs w:val="28"/>
+          <w:u w:val="single"/>
+        </w:rPr>
+      </w:pPr>
+      <w:r>
+        <w:rPr>
+          <w:sz w:val="28"/>
+          <w:szCs w:val="28"/>
+          <w:u w:val="single"/>
+        </w:rPr>
+        <w:t>Dead Cells:</w:t>
+      </w:r>
     </w:p>
     <w:p>
       <w:pPr>
         <w:rPr>
-          <w:sz w:val="20"/>
-          <w:szCs w:val="20"/>
-        </w:rPr>
-      </w:pPr>
-      <w:r>
-        <w:rPr>
-          <w:sz w:val="20"/>
-          <w:szCs w:val="20"/>
-        </w:rPr>
-        <w:t>The main inspirations for this project are as follows:</w:t>
+          <w:sz w:val="22"/>
+          <w:szCs w:val="22"/>
+        </w:rPr>
+      </w:pPr>
+      <w:r>
+        <w:rPr>
+          <w:sz w:val="22"/>
+          <w:szCs w:val="22"/>
+        </w:rPr>
+        <w:t>Basic Movement</w:t>
+      </w:r>
+      <w:r>
+        <w:rPr>
+          <w:sz w:val="22"/>
+          <w:szCs w:val="22"/>
+        </w:rPr>
+        <w:t xml:space="preserve"> Mechanics</w:t>
+      </w:r>
+      <w:r>
+        <w:rPr>
+          <w:sz w:val="22"/>
+          <w:szCs w:val="22"/>
+        </w:rPr>
+        <w:t>:</w:t>
       </w:r>
     </w:p>
     <w:p>
       <w:pPr>
         <w:rPr>
-          <w:sz w:val="20"/>
-          <w:szCs w:val="20"/>
-        </w:rPr>
-      </w:pPr>
-      <w:r>
-        <w:rPr>
-          <w:sz w:val="20"/>
-          <w:szCs w:val="20"/>
-        </w:rPr>
+          <w:sz w:val="18"/>
+          <w:szCs w:val="18"/>
+        </w:rPr>
+      </w:pPr>
+      <w:r>
+        <w:rPr>
+          <w:sz w:val="18"/>
+          <w:szCs w:val="18"/>
+        </w:rPr>
+        <w:t>Dead Cells has very snappy movement that is responsive and fast, the player has quite quick acceleration but you can avoid that with its rolling mechanic</w:t>
+      </w:r>
+      <w:r>
+        <w:rPr>
+          <w:sz w:val="18"/>
+          <w:szCs w:val="18"/>
+        </w:rPr>
+        <w:t xml:space="preserve">, </w:t>
+      </w:r>
+      <w:r>
+        <w:rPr>
+          <w:sz w:val="18"/>
+          <w:szCs w:val="18"/>
+        </w:rPr>
+        <w:t xml:space="preserve">I aim to recreate the movement in some effect, with at least the acceleration and the </w:t>
+      </w:r>
+      <w:r>
+        <w:rPr>
+          <w:sz w:val="18"/>
+          <w:szCs w:val="18"/>
+        </w:rPr>
+        <w:t>relatively quick speed.</w:t>
+      </w:r>
+      <w:r>
+        <w:rPr>
+          <w:sz w:val="18"/>
+          <w:szCs w:val="18"/>
+        </w:rPr>
+        <w:t xml:space="preserve"> I do plan to have a “soft velocity cap” in which if you are going too slow, you will accelerate to reach it, but if you are </w:t>
+      </w:r>
+      <w:r>
+        <w:rPr>
+          <w:sz w:val="18"/>
+          <w:szCs w:val="18"/>
+        </w:rPr>
+        <w:t>over the limit, you will have a slowly increasing deceleration that will return you to speed.</w:t>
+      </w:r>
+      <w:r>
+        <w:rPr>
+          <w:sz w:val="18"/>
+          <w:szCs w:val="18"/>
+        </w:rPr>
+        <w:t xml:space="preserve"> The progress</w:t>
+      </w:r>
+      <w:r>
+        <w:rPr>
+          <w:sz w:val="18"/>
+          <w:szCs w:val="18"/>
+        </w:rPr>
+        <w:t xml:space="preserve"> of the deceleration’s </w:t>
+      </w:r>
+      <w:r>
+        <w:rPr>
+          <w:sz w:val="18"/>
+          <w:szCs w:val="18"/>
+        </w:rPr>
+        <w:t xml:space="preserve">increase will be reset in a manner of ways, like if you are maintaining a higher than cap velocity by constantly dashing, it won’t be able to </w:t>
+      </w:r>
+      <w:r>
+        <w:rPr>
+          <w:sz w:val="18"/>
+          <w:szCs w:val="18"/>
+        </w:rPr>
+        <w:t>begin properly decreasing the velocity.</w:t>
+      </w:r>
+      <w:r>
+        <w:rPr>
+          <w:sz w:val="18"/>
+          <w:szCs w:val="18"/>
+        </w:rPr>
+        <w:t xml:space="preserve"> This is similar to Haste in a way as there is a lot of accelerating down slopes and </w:t>
+      </w:r>
+      <w:r>
+        <w:rPr>
+          <w:sz w:val="18"/>
+          <w:szCs w:val="18"/>
+        </w:rPr>
+        <w:t>you are given a velocity meter, that shows your current speed.</w:t>
+      </w:r>
+    </w:p>
+    <w:p>
+      <w:pPr>
+        <w:rPr>
+          <w:sz w:val="18"/>
+          <w:szCs w:val="18"/>
+        </w:rPr>
+      </w:pPr>
+    </w:p>
+    <w:p>
+      <w:pPr>
+        <w:rPr>
+          <w:sz w:val="20"/>
+          <w:szCs w:val="20"/>
+        </w:rPr>
+      </w:pPr>
+      <w:r>
+        <w:rPr>
+          <w:sz w:val="20"/>
+          <w:szCs w:val="20"/>
+        </w:rPr>
+        <w:t>The main inspirations for this project are as follows:</w:t>
+      </w:r>
+    </w:p>
+    <w:p>
+      <w:pPr>
+        <w:rPr>
+          <w:sz w:val="20"/>
+          <w:szCs w:val="20"/>
+        </w:rPr>
+      </w:pPr>
+      <w:r>
+        <w:rPr>
+          <w:sz w:val="20"/>
+          <w:szCs w:val="20"/>
+        </w:rPr>
+        <w:lastRenderedPageBreak/>
         <w:t>-</w:t>
       </w:r>
       <w:r>
@@ -581,7 +720,6 @@
           <w:sz w:val="20"/>
           <w:szCs w:val="20"/>
         </w:rPr>
-        <w:lastRenderedPageBreak/>
         <w:t>- speedrun.com: the home of speedrunning, where all the speedrunners will upload and view everyone else’s times</w:t>
       </w:r>
       <w:r>
@@ -1455,6 +1593,7 @@
   <w:style w:type="character" w:default="1" w:styleId="DefaultParagraphFont">
     <w:name w:val="Default Paragraph Font"/>
     <w:uiPriority w:val="1"/>
+    <w:semiHidden/>
     <w:unhideWhenUsed/>
   </w:style>
   <w:style w:type="table" w:default="1" w:styleId="TableNormal">

</xml_diff>

<commit_message>
added a pseudocode file and updated my analysis
</commit_message>
<xml_diff>
--- a/Comp Sci NEA Analysis.docx
+++ b/Comp Sci NEA Analysis.docx
@@ -355,7 +355,23 @@
           <w:sz w:val="20"/>
           <w:szCs w:val="20"/>
         </w:rPr>
-        <w:t xml:space="preserve"> and also enjoy the repetitiveness that these games can bring, with </w:t>
+        <w:t xml:space="preserve"> </w:t>
+      </w:r>
+      <w:proofErr w:type="gramStart"/>
+      <w:r>
+        <w:rPr>
+          <w:sz w:val="20"/>
+          <w:szCs w:val="20"/>
+        </w:rPr>
+        <w:t>and also</w:t>
+      </w:r>
+      <w:proofErr w:type="gramEnd"/>
+      <w:r>
+        <w:rPr>
+          <w:sz w:val="20"/>
+          <w:szCs w:val="20"/>
+        </w:rPr>
+        <w:t xml:space="preserve"> enjoy the repetitiveness that these games can bring, with </w:t>
       </w:r>
       <w:r>
         <w:rPr>
@@ -378,6 +394,320 @@
         </w:rPr>
         <w:t>much more movement based than some of the other types of platformers out there.</w:t>
       </w:r>
+    </w:p>
+    <w:p>
+      <w:pPr>
+        <w:rPr>
+          <w:sz w:val="20"/>
+          <w:szCs w:val="20"/>
+        </w:rPr>
+      </w:pPr>
+    </w:p>
+    <w:p>
+      <w:pPr>
+        <w:rPr>
+          <w:sz w:val="20"/>
+          <w:szCs w:val="20"/>
+        </w:rPr>
+      </w:pPr>
+      <w:r>
+        <w:rPr>
+          <w:sz w:val="20"/>
+          <w:szCs w:val="20"/>
+        </w:rPr>
+        <w:t>The main inspirations for this project are as follows:</w:t>
+      </w:r>
+    </w:p>
+    <w:p>
+      <w:r>
+        <w:rPr>
+          <w:u w:val="single"/>
+        </w:rPr>
+        <w:t>- Super Meat Boy:</w:t>
+      </w:r>
+      <w:r>
+        <w:t xml:space="preserve"> </w:t>
+      </w:r>
+    </w:p>
+    <w:p>
+      <w:pPr>
+        <w:rPr>
+          <w:sz w:val="20"/>
+          <w:szCs w:val="20"/>
+        </w:rPr>
+      </w:pPr>
+      <w:r>
+        <w:rPr>
+          <w:sz w:val="20"/>
+          <w:szCs w:val="20"/>
+        </w:rPr>
+        <w:t xml:space="preserve">a similar platformer game by Edmund McMillen in which the player plays as meat boy and intends to save bandage girl from the many traps and other obstacles set around, includes a list of selectable characters with different traits and gameplay styles. The current *any% world record is </w:t>
+      </w:r>
+      <w:r>
+        <w:rPr>
+          <w:b/>
+          <w:bCs/>
+          <w:sz w:val="20"/>
+          <w:szCs w:val="20"/>
+        </w:rPr>
+        <w:t>17m 27s 267ms</w:t>
+      </w:r>
+      <w:r>
+        <w:rPr>
+          <w:sz w:val="20"/>
+          <w:szCs w:val="20"/>
+        </w:rPr>
+        <w:t xml:space="preserve"> by Matte, for reference, the second closest is 283ms slower, just over a quarter of a second.</w:t>
+      </w:r>
+    </w:p>
+    <w:p>
+      <w:pPr>
+        <w:rPr>
+          <w:sz w:val="20"/>
+          <w:szCs w:val="20"/>
+        </w:rPr>
+      </w:pPr>
+    </w:p>
+    <w:p>
+      <w:pPr>
+        <w:rPr>
+          <w:u w:val="single"/>
+        </w:rPr>
+      </w:pPr>
+      <w:r>
+        <w:rPr>
+          <w:u w:val="single"/>
+        </w:rPr>
+        <w:lastRenderedPageBreak/>
+        <w:t>- Trackmania</w:t>
+      </w:r>
+      <w:r>
+        <w:rPr>
+          <w:noProof/>
+          <w:sz w:val="32"/>
+          <w:szCs w:val="32"/>
+          <w:u w:val="single"/>
+        </w:rPr>
+        <w:drawing>
+          <wp:anchor distT="0" distB="0" distL="114300" distR="114300" simplePos="0" relativeHeight="251659264" behindDoc="1" locked="0" layoutInCell="1" allowOverlap="1" wp14:anchorId="57F0B07B" wp14:editId="6048E074">
+            <wp:simplePos x="0" y="0"/>
+            <wp:positionH relativeFrom="column">
+              <wp:posOffset>2838450</wp:posOffset>
+            </wp:positionH>
+            <wp:positionV relativeFrom="paragraph">
+              <wp:posOffset>852170</wp:posOffset>
+            </wp:positionV>
+            <wp:extent cx="2676525" cy="1704975"/>
+            <wp:effectExtent l="0" t="0" r="9525" b="9525"/>
+            <wp:wrapSquare wrapText="bothSides"/>
+            <wp:docPr id="142431329" name="Picture 1" descr="Top Zwift Feature Requests ..."/>
+            <wp:cNvGraphicFramePr>
+              <a:graphicFrameLocks xmlns:a="http://schemas.openxmlformats.org/drawingml/2006/main" noChangeAspect="1"/>
+            </wp:cNvGraphicFramePr>
+            <a:graphic xmlns:a="http://schemas.openxmlformats.org/drawingml/2006/main">
+              <a:graphicData uri="http://schemas.openxmlformats.org/drawingml/2006/picture">
+                <pic:pic xmlns:pic="http://schemas.openxmlformats.org/drawingml/2006/picture">
+                  <pic:nvPicPr>
+                    <pic:cNvPr id="0" name="Picture 1" descr="Top Zwift Feature Requests ..."/>
+                    <pic:cNvPicPr>
+                      <a:picLocks noChangeAspect="1" noChangeArrowheads="1"/>
+                    </pic:cNvPicPr>
+                  </pic:nvPicPr>
+                  <pic:blipFill>
+                    <a:blip r:embed="rId7">
+                      <a:extLst>
+                        <a:ext uri="{28A0092B-C50C-407E-A947-70E740481C1C}">
+                          <a14:useLocalDpi xmlns:a14="http://schemas.microsoft.com/office/drawing/2010/main" val="0"/>
+                        </a:ext>
+                      </a:extLst>
+                    </a:blip>
+                    <a:srcRect/>
+                    <a:stretch>
+                      <a:fillRect/>
+                    </a:stretch>
+                  </pic:blipFill>
+                  <pic:spPr bwMode="auto">
+                    <a:xfrm>
+                      <a:off x="0" y="0"/>
+                      <a:ext cx="2676525" cy="1704975"/>
+                    </a:xfrm>
+                    <a:prstGeom prst="rect">
+                      <a:avLst/>
+                    </a:prstGeom>
+                    <a:noFill/>
+                    <a:ln>
+                      <a:noFill/>
+                    </a:ln>
+                  </pic:spPr>
+                </pic:pic>
+              </a:graphicData>
+            </a:graphic>
+          </wp:anchor>
+        </w:drawing>
+      </w:r>
+      <w:r>
+        <w:rPr>
+          <w:u w:val="single"/>
+        </w:rPr>
+        <w:t>:</w:t>
+      </w:r>
+    </w:p>
+    <w:p>
+      <w:pPr>
+        <w:rPr>
+          <w:sz w:val="20"/>
+          <w:szCs w:val="20"/>
+        </w:rPr>
+      </w:pPr>
+      <w:r>
+        <w:rPr>
+          <w:sz w:val="20"/>
+          <w:szCs w:val="20"/>
+        </w:rPr>
+        <w:t xml:space="preserve"> a racing game in which avid players strive to perfect the maps that they race on, aiming for a perfect time with the aforementioned millisecond improvements in the tiniest input differences, sometimes borderline impossible for humans to achieve as they may be only 1 or 2 frame windows (1/60</w:t>
+      </w:r>
+      <w:r>
+        <w:rPr>
+          <w:sz w:val="20"/>
+          <w:szCs w:val="20"/>
+          <w:vertAlign w:val="superscript"/>
+        </w:rPr>
+        <w:t xml:space="preserve"> </w:t>
+      </w:r>
+      <w:r>
+        <w:rPr>
+          <w:sz w:val="20"/>
+          <w:szCs w:val="20"/>
+        </w:rPr>
+        <w:t>or 2/60</w:t>
+      </w:r>
+      <w:r>
+        <w:rPr>
+          <w:sz w:val="20"/>
+          <w:szCs w:val="20"/>
+          <w:vertAlign w:val="superscript"/>
+        </w:rPr>
+        <w:t>th</w:t>
+      </w:r>
+      <w:r>
+        <w:rPr>
+          <w:sz w:val="20"/>
+          <w:szCs w:val="20"/>
+        </w:rPr>
+        <w:t xml:space="preserve">s of a second for most players) Trackmania doesn’t necessarily have an </w:t>
+      </w:r>
+      <w:r>
+        <w:rPr>
+          <w:sz w:val="20"/>
+          <w:szCs w:val="20"/>
+        </w:rPr>
+        <w:t>*</w:t>
+      </w:r>
+      <w:r>
+        <w:rPr>
+          <w:sz w:val="20"/>
+          <w:szCs w:val="20"/>
+        </w:rPr>
+        <w:t xml:space="preserve">any% record as there are maps that the players can choose to play on. </w:t>
+      </w:r>
+    </w:p>
+    <w:p>
+      <w:pPr>
+        <w:rPr>
+          <w:sz w:val="20"/>
+          <w:szCs w:val="20"/>
+        </w:rPr>
+      </w:pPr>
+      <w:r>
+        <w:rPr>
+          <w:sz w:val="20"/>
+          <w:szCs w:val="20"/>
+        </w:rPr>
+        <w:t>On the right is an example of what is called a “ghost” in Trackmania, this is a past race someone has ran on the same track that the player is currently racing on, this person may be the player themselves past run, or a world record for a track.</w:t>
+      </w:r>
+    </w:p>
+    <w:p>
+      <w:pPr>
+        <w:rPr>
+          <w:sz w:val="20"/>
+          <w:szCs w:val="20"/>
+        </w:rPr>
+      </w:pPr>
+    </w:p>
+    <w:p>
+      <w:pPr>
+        <w:rPr>
+          <w:u w:val="single"/>
+        </w:rPr>
+      </w:pPr>
+      <w:r>
+        <w:rPr>
+          <w:u w:val="single"/>
+        </w:rPr>
+        <w:t xml:space="preserve"> speedrun.com:</w:t>
+      </w:r>
+    </w:p>
+    <w:p>
+      <w:pPr>
+        <w:rPr>
+          <w:sz w:val="20"/>
+          <w:szCs w:val="20"/>
+        </w:rPr>
+      </w:pPr>
+      <w:r>
+        <w:rPr>
+          <w:sz w:val="20"/>
+          <w:szCs w:val="20"/>
+        </w:rPr>
+        <w:t xml:space="preserve"> the home of speedrunning, where all the speedrunners will upload and view everyone else’s times, all games with runs uploaded for them will be listed here along with their categories and sub-categories</w:t>
+      </w:r>
+    </w:p>
+    <w:p>
+      <w:pPr>
+        <w:rPr>
+          <w:sz w:val="20"/>
+          <w:szCs w:val="20"/>
+        </w:rPr>
+      </w:pPr>
+    </w:p>
+    <w:p>
+      <w:pPr>
+        <w:rPr>
+          <w:sz w:val="20"/>
+          <w:szCs w:val="20"/>
+        </w:rPr>
+      </w:pPr>
+      <w:r>
+        <w:rPr>
+          <w:sz w:val="20"/>
+          <w:szCs w:val="20"/>
+        </w:rPr>
+        <w:t xml:space="preserve">* any% is the typical speedrunning category for borderline all games and constitutes simply beating the game as fast as possible, by almost any means possible, the “almost” is because most games are </w:t>
+      </w:r>
+      <w:proofErr w:type="gramStart"/>
+      <w:r>
+        <w:rPr>
+          <w:sz w:val="20"/>
+          <w:szCs w:val="20"/>
+        </w:rPr>
+        <w:t>ran</w:t>
+      </w:r>
+      <w:proofErr w:type="gramEnd"/>
+      <w:r>
+        <w:rPr>
+          <w:sz w:val="20"/>
+          <w:szCs w:val="20"/>
+        </w:rPr>
+        <w:t xml:space="preserve"> with the “NMG” or “No Major Glitches” ruleset, meaning game breaking bugs that can get you to the end of the game within minutes. Some games do allow this like The Legend of Zelda: Ocarina of Time, where in the world record, they use a glitch to warp to the end of the game, beating it in around 3-4 minutes.</w:t>
+      </w:r>
+    </w:p>
+    <w:p>
+      <w:pPr>
+        <w:rPr>
+          <w:sz w:val="20"/>
+          <w:szCs w:val="20"/>
+        </w:rPr>
+      </w:pPr>
     </w:p>
     <w:p>
       <w:pPr>
@@ -437,7 +767,23 @@
           <w:sz w:val="18"/>
           <w:szCs w:val="18"/>
         </w:rPr>
-        <w:t>Dead Cells has very snappy movement that is responsive and fast, the player has quite quick acceleration but you can avoid that with its rolling mechanic</w:t>
+        <w:t xml:space="preserve">Dead Cells has very snappy movement that is responsive and fast, the player has quite quick </w:t>
+      </w:r>
+      <w:proofErr w:type="gramStart"/>
+      <w:r>
+        <w:rPr>
+          <w:sz w:val="18"/>
+          <w:szCs w:val="18"/>
+        </w:rPr>
+        <w:t>acceleration</w:t>
+      </w:r>
+      <w:proofErr w:type="gramEnd"/>
+      <w:r>
+        <w:rPr>
+          <w:sz w:val="18"/>
+          <w:szCs w:val="18"/>
+        </w:rPr>
+        <w:t xml:space="preserve"> but you can avoid that with its rolling mechanic</w:t>
       </w:r>
       <w:r>
         <w:rPr>
@@ -507,7 +853,23 @@
           <w:sz w:val="18"/>
           <w:szCs w:val="18"/>
         </w:rPr>
-        <w:t xml:space="preserve"> This is similar to Haste in a way as there is a lot of accelerating down slopes and </w:t>
+        <w:t xml:space="preserve"> This is </w:t>
+      </w:r>
+      <w:proofErr w:type="gramStart"/>
+      <w:r>
+        <w:rPr>
+          <w:sz w:val="18"/>
+          <w:szCs w:val="18"/>
+        </w:rPr>
+        <w:t>similar to</w:t>
+      </w:r>
+      <w:proofErr w:type="gramEnd"/>
+      <w:r>
+        <w:rPr>
+          <w:sz w:val="18"/>
+          <w:szCs w:val="18"/>
+        </w:rPr>
+        <w:t xml:space="preserve"> Haste in a way as there is a lot of accelerating down slopes and </w:t>
       </w:r>
       <w:r>
         <w:rPr>
@@ -528,329 +890,289 @@
     <w:p>
       <w:pPr>
         <w:rPr>
-          <w:sz w:val="20"/>
-          <w:szCs w:val="20"/>
-        </w:rPr>
-      </w:pPr>
-      <w:r>
-        <w:rPr>
-          <w:sz w:val="20"/>
-          <w:szCs w:val="20"/>
-        </w:rPr>
-        <w:t>The main inspirations for this project are as follows:</w:t>
-      </w:r>
-    </w:p>
-    <w:p>
-      <w:pPr>
-        <w:rPr>
-          <w:sz w:val="20"/>
-          <w:szCs w:val="20"/>
-        </w:rPr>
-      </w:pPr>
-      <w:r>
-        <w:rPr>
-          <w:sz w:val="20"/>
-          <w:szCs w:val="20"/>
+          <w:sz w:val="18"/>
+          <w:szCs w:val="18"/>
+        </w:rPr>
+      </w:pPr>
+    </w:p>
+    <w:p>
+      <w:pPr>
+        <w:rPr>
+          <w:sz w:val="18"/>
+          <w:szCs w:val="18"/>
+        </w:rPr>
+      </w:pPr>
+    </w:p>
+    <w:p>
+      <w:pPr>
+        <w:rPr>
+          <w:sz w:val="18"/>
+          <w:szCs w:val="18"/>
+        </w:rPr>
+      </w:pPr>
+    </w:p>
+    <w:p>
+      <w:pPr>
+        <w:rPr>
+          <w:sz w:val="18"/>
+          <w:szCs w:val="18"/>
+        </w:rPr>
+      </w:pPr>
+    </w:p>
+    <w:p>
+      <w:pPr>
+        <w:rPr>
+          <w:sz w:val="28"/>
+          <w:szCs w:val="28"/>
+          <w:u w:val="single"/>
+        </w:rPr>
+      </w:pPr>
+      <w:r>
+        <w:rPr>
+          <w:sz w:val="28"/>
+          <w:szCs w:val="28"/>
+          <w:u w:val="single"/>
         </w:rPr>
         <w:lastRenderedPageBreak/>
-        <w:t>-</w:t>
-      </w:r>
-      <w:r>
-        <w:rPr>
-          <w:sz w:val="20"/>
-          <w:szCs w:val="20"/>
-        </w:rPr>
-        <w:t xml:space="preserve"> Super Meat Boy: a similar platformer game b</w:t>
-      </w:r>
-      <w:r>
-        <w:rPr>
-          <w:sz w:val="20"/>
-          <w:szCs w:val="20"/>
-        </w:rPr>
-        <w:t>y</w:t>
-      </w:r>
-      <w:r>
-        <w:rPr>
-          <w:sz w:val="20"/>
-          <w:szCs w:val="20"/>
-        </w:rPr>
-        <w:t xml:space="preserve"> Edmund McMillen in which the player plays as meat boy and intends to save bandage girl from the many traps and other obstacles set around, includes a list of selectable characters with different traits and gameplay styles</w:t>
-      </w:r>
-      <w:r>
-        <w:rPr>
-          <w:sz w:val="20"/>
-          <w:szCs w:val="20"/>
-        </w:rPr>
-        <w:t>.</w:t>
-      </w:r>
-      <w:r>
-        <w:rPr>
-          <w:sz w:val="20"/>
-          <w:szCs w:val="20"/>
-        </w:rPr>
-        <w:t xml:space="preserve"> The current *any% world record is </w:t>
-      </w:r>
-      <w:r>
-        <w:rPr>
-          <w:b/>
-          <w:bCs/>
-          <w:sz w:val="20"/>
-          <w:szCs w:val="20"/>
-        </w:rPr>
-        <w:t>17m 27s 267ms</w:t>
-      </w:r>
-      <w:r>
-        <w:rPr>
-          <w:sz w:val="20"/>
-          <w:szCs w:val="20"/>
-        </w:rPr>
-        <w:t xml:space="preserve"> by Matte</w:t>
-      </w:r>
-      <w:r>
-        <w:rPr>
-          <w:sz w:val="20"/>
-          <w:szCs w:val="20"/>
-        </w:rPr>
-        <w:t xml:space="preserve">, for reference, the second closest is </w:t>
-      </w:r>
-      <w:r>
-        <w:rPr>
-          <w:sz w:val="20"/>
-          <w:szCs w:val="20"/>
-        </w:rPr>
-        <w:t>283ms slower, just over a quarter of a second.</w:t>
-      </w:r>
-    </w:p>
-    <w:p>
-      <w:pPr>
-        <w:rPr>
-          <w:sz w:val="20"/>
-          <w:szCs w:val="20"/>
-        </w:rPr>
-      </w:pPr>
-      <w:r>
-        <w:rPr>
-          <w:sz w:val="20"/>
-          <w:szCs w:val="20"/>
-        </w:rPr>
-        <w:t xml:space="preserve">- Trackmania: a racing game in which avid players strive to perfect the maps that they race on, aiming for a perfect time with </w:t>
-      </w:r>
-      <w:r>
-        <w:rPr>
-          <w:sz w:val="20"/>
-          <w:szCs w:val="20"/>
-        </w:rPr>
-        <w:t xml:space="preserve">the </w:t>
-      </w:r>
-      <w:r>
-        <w:rPr>
-          <w:sz w:val="20"/>
-          <w:szCs w:val="20"/>
-        </w:rPr>
-        <w:t>aforementioned millisecond improvements in the tiniest input differences, sometimes borderline impossible for humans to achieve as they may be only 1 or 2 frame windows (1/60</w:t>
-      </w:r>
-      <w:r>
-        <w:rPr>
-          <w:sz w:val="20"/>
-          <w:szCs w:val="20"/>
-          <w:vertAlign w:val="superscript"/>
+        <w:t>Haste:</w:t>
+      </w:r>
+    </w:p>
+    <w:p>
+      <w:pPr>
+        <w:rPr>
+          <w:sz w:val="22"/>
+          <w:szCs w:val="22"/>
+        </w:rPr>
+      </w:pPr>
+      <w:r>
+        <w:rPr>
+          <w:sz w:val="22"/>
+          <w:szCs w:val="22"/>
+        </w:rPr>
+        <w:t>Acceleration/ Deceleration:</w:t>
+      </w:r>
+    </w:p>
+    <w:p>
+      <w:pPr>
+        <w:rPr>
+          <w:sz w:val="18"/>
+          <w:szCs w:val="18"/>
+        </w:rPr>
+      </w:pPr>
+      <w:r>
+        <w:rPr>
+          <w:sz w:val="18"/>
+          <w:szCs w:val="18"/>
+        </w:rPr>
+        <w:t xml:space="preserve">As previously mentioned, I want to implement some form(s) of acceleration similar to what Haste has, </w:t>
+      </w:r>
+      <w:r>
+        <w:rPr>
+          <w:sz w:val="18"/>
+          <w:szCs w:val="18"/>
+        </w:rPr>
+        <w:t>this includes, basic acceleration up to a</w:t>
+      </w:r>
+      <w:r>
+        <w:rPr>
+          <w:sz w:val="18"/>
+          <w:szCs w:val="18"/>
+        </w:rPr>
+        <w:t>n</w:t>
+      </w:r>
+      <w:r>
+        <w:rPr>
+          <w:sz w:val="18"/>
+          <w:szCs w:val="18"/>
         </w:rPr>
         <w:t xml:space="preserve"> </w:t>
       </w:r>
       <w:r>
         <w:rPr>
-          <w:sz w:val="20"/>
-          <w:szCs w:val="20"/>
-        </w:rPr>
-        <w:t>or 2/60</w:t>
-      </w:r>
-      <w:r>
-        <w:rPr>
-          <w:sz w:val="20"/>
-          <w:szCs w:val="20"/>
-          <w:vertAlign w:val="superscript"/>
-        </w:rPr>
-        <w:t>th</w:t>
-      </w:r>
-      <w:r>
-        <w:rPr>
-          <w:sz w:val="20"/>
-          <w:szCs w:val="20"/>
-        </w:rPr>
-        <w:t>s of a second</w:t>
-      </w:r>
-      <w:r>
-        <w:rPr>
-          <w:sz w:val="20"/>
-          <w:szCs w:val="20"/>
-        </w:rPr>
-        <w:t xml:space="preserve"> for most players)</w:t>
-      </w:r>
-      <w:r>
-        <w:rPr>
-          <w:sz w:val="20"/>
-          <w:szCs w:val="20"/>
-        </w:rPr>
-        <w:t xml:space="preserve"> Trackmania doesn’t necessarily have an any% record as there are maps that </w:t>
-      </w:r>
-      <w:r>
-        <w:rPr>
-          <w:sz w:val="20"/>
-          <w:szCs w:val="20"/>
-        </w:rPr>
-        <w:t>the players can choose to play on.</w:t>
-      </w:r>
-      <w:r>
-        <w:rPr>
-          <w:sz w:val="20"/>
-          <w:szCs w:val="20"/>
-        </w:rPr>
-        <w:t xml:space="preserve"> </w:t>
-      </w:r>
-    </w:p>
-    <w:p>
-      <w:pPr>
-        <w:rPr>
-          <w:sz w:val="20"/>
-          <w:szCs w:val="20"/>
-        </w:rPr>
-      </w:pPr>
-      <w:r>
-        <w:rPr>
-          <w:sz w:val="20"/>
-          <w:szCs w:val="20"/>
-        </w:rPr>
-        <w:t>- speedrun.com: the home of speedrunning, where all the speedrunners will upload and view everyone else’s times</w:t>
-      </w:r>
-      <w:r>
-        <w:rPr>
-          <w:sz w:val="20"/>
-          <w:szCs w:val="20"/>
-        </w:rPr>
-        <w:t>, all games with runs uploaded for them will be listed here a</w:t>
-      </w:r>
-      <w:r>
-        <w:rPr>
-          <w:sz w:val="20"/>
-          <w:szCs w:val="20"/>
-        </w:rPr>
-        <w:t>long with their categories and sub-categories</w:t>
-      </w:r>
-    </w:p>
-    <w:p>
-      <w:pPr>
-        <w:rPr>
-          <w:sz w:val="20"/>
-          <w:szCs w:val="20"/>
-        </w:rPr>
-      </w:pPr>
-    </w:p>
-    <w:p>
-      <w:pPr>
-        <w:rPr>
-          <w:sz w:val="20"/>
-          <w:szCs w:val="20"/>
-        </w:rPr>
-      </w:pPr>
-    </w:p>
-    <w:p>
-      <w:pPr>
-        <w:rPr>
-          <w:sz w:val="20"/>
-          <w:szCs w:val="20"/>
-        </w:rPr>
-      </w:pPr>
-      <w:r>
-        <w:rPr>
-          <w:sz w:val="20"/>
-          <w:szCs w:val="20"/>
-        </w:rPr>
-        <w:t xml:space="preserve">* any% is the typical speedrunning category for </w:t>
-      </w:r>
-      <w:r>
-        <w:rPr>
-          <w:sz w:val="20"/>
-          <w:szCs w:val="20"/>
-        </w:rPr>
-        <w:t xml:space="preserve">borderline all </w:t>
-      </w:r>
-      <w:r>
-        <w:rPr>
-          <w:sz w:val="20"/>
-          <w:szCs w:val="20"/>
-        </w:rPr>
-        <w:t>games and</w:t>
-      </w:r>
-      <w:r>
-        <w:rPr>
-          <w:sz w:val="20"/>
-          <w:szCs w:val="20"/>
-        </w:rPr>
-        <w:t xml:space="preserve"> </w:t>
-      </w:r>
-      <w:r>
-        <w:rPr>
-          <w:sz w:val="20"/>
-          <w:szCs w:val="20"/>
-        </w:rPr>
-        <w:t>constitutes simply beating the game as fast as possible</w:t>
-      </w:r>
-      <w:r>
-        <w:rPr>
-          <w:sz w:val="20"/>
-          <w:szCs w:val="20"/>
-        </w:rPr>
-        <w:t xml:space="preserve">, by almost any means possible, the “almost” is because most games are ran </w:t>
-      </w:r>
-      <w:r>
-        <w:rPr>
-          <w:sz w:val="20"/>
-          <w:szCs w:val="20"/>
-        </w:rPr>
-        <w:t xml:space="preserve">with the “NMG” </w:t>
-      </w:r>
-      <w:r>
-        <w:rPr>
-          <w:sz w:val="20"/>
-          <w:szCs w:val="20"/>
-        </w:rPr>
-        <w:t>or “</w:t>
-      </w:r>
-      <w:r>
-        <w:rPr>
-          <w:sz w:val="20"/>
-          <w:szCs w:val="20"/>
-        </w:rPr>
-        <w:t xml:space="preserve">No Major Glitches” ruleset, meaning game breaking bugs that can get you to the end of the game within </w:t>
-      </w:r>
-      <w:r>
-        <w:rPr>
-          <w:sz w:val="20"/>
-          <w:szCs w:val="20"/>
-        </w:rPr>
-        <w:t xml:space="preserve">minutes. Some games do allow this like </w:t>
-      </w:r>
-      <w:r>
-        <w:rPr>
-          <w:sz w:val="20"/>
-          <w:szCs w:val="20"/>
-        </w:rPr>
-        <w:t xml:space="preserve">The Legend of Zelda: Ocarina of Time, where in the world record, they use a glitch </w:t>
-      </w:r>
-      <w:r>
-        <w:rPr>
-          <w:sz w:val="20"/>
-          <w:szCs w:val="20"/>
-        </w:rPr>
-        <w:t>to warp to the end of the game, beating it in around 3-4 minutes</w:t>
-      </w:r>
-      <w:r>
-        <w:rPr>
-          <w:sz w:val="20"/>
-          <w:szCs w:val="20"/>
-        </w:rPr>
-        <w:t>.</w:t>
-      </w:r>
+          <w:sz w:val="18"/>
+          <w:szCs w:val="18"/>
+        </w:rPr>
+        <w:t xml:space="preserve">exceedable </w:t>
+      </w:r>
+      <w:r>
+        <w:rPr>
+          <w:sz w:val="18"/>
+          <w:szCs w:val="18"/>
+        </w:rPr>
+        <w:t>limit</w:t>
+      </w:r>
+      <w:r>
+        <w:rPr>
+          <w:sz w:val="18"/>
+          <w:szCs w:val="18"/>
+        </w:rPr>
+        <w:t xml:space="preserve">, this </w:t>
+      </w:r>
+      <w:r>
+        <w:rPr>
+          <w:sz w:val="18"/>
+          <w:szCs w:val="18"/>
+        </w:rPr>
+        <w:t xml:space="preserve">will require, the player to have a variable velocity, which at the current time is implemented, </w:t>
+      </w:r>
+      <w:r>
+        <w:rPr>
+          <w:sz w:val="18"/>
+          <w:szCs w:val="18"/>
+        </w:rPr>
+        <w:t>a</w:t>
+      </w:r>
+      <w:r>
+        <w:rPr>
+          <w:sz w:val="18"/>
+          <w:szCs w:val="18"/>
+        </w:rPr>
+        <w:t xml:space="preserve"> soft velocity cap, which I currently haven’t implemented, and a few different forms of acceleration, these will be, </w:t>
+      </w:r>
+      <w:r>
+        <w:rPr>
+          <w:sz w:val="18"/>
+          <w:szCs w:val="18"/>
+        </w:rPr>
+        <w:t xml:space="preserve">on ground acceleration, which will progressively add to the players velocity up to the soft cap assuming no other acceleration is used, </w:t>
+      </w:r>
+      <w:r>
+        <w:rPr>
+          <w:sz w:val="18"/>
+          <w:szCs w:val="18"/>
+        </w:rPr>
+        <w:t xml:space="preserve">item acceleration, which will either: </w:t>
+      </w:r>
+      <w:r>
+        <w:rPr>
+          <w:sz w:val="18"/>
+          <w:szCs w:val="18"/>
+        </w:rPr>
+        <w:t xml:space="preserve">temporarily increase the soft cap </w:t>
+      </w:r>
+      <w:r>
+        <w:rPr>
+          <w:sz w:val="18"/>
+          <w:szCs w:val="18"/>
+        </w:rPr>
+        <w:t>s</w:t>
+      </w:r>
+      <w:r>
+        <w:rPr>
+          <w:sz w:val="18"/>
+          <w:szCs w:val="18"/>
+        </w:rPr>
+        <w:t xml:space="preserve">o the player can go faster on average, or, add a </w:t>
+      </w:r>
+      <w:r>
+        <w:rPr>
+          <w:sz w:val="18"/>
+          <w:szCs w:val="18"/>
+        </w:rPr>
+        <w:t>large number to the players velocity but will also immediately begin max soft cap deceleration</w:t>
+      </w:r>
+      <w:r>
+        <w:rPr>
+          <w:sz w:val="18"/>
+          <w:szCs w:val="18"/>
+        </w:rPr>
+        <w:t>*</w:t>
+      </w:r>
+    </w:p>
+    <w:p>
+      <w:pPr>
+        <w:rPr>
+          <w:sz w:val="18"/>
+          <w:szCs w:val="18"/>
+        </w:rPr>
+      </w:pPr>
+      <w:r>
+        <w:rPr>
+          <w:sz w:val="18"/>
+          <w:szCs w:val="18"/>
+        </w:rPr>
+        <w:t>*</w:t>
+      </w:r>
+      <w:r>
+        <w:rPr>
+          <w:sz w:val="18"/>
+          <w:szCs w:val="18"/>
+        </w:rPr>
+        <w:t xml:space="preserve">Soft Cap Deceleration is a feature I plan to implement to counteract the players speed </w:t>
+      </w:r>
+      <w:r>
+        <w:rPr>
+          <w:sz w:val="18"/>
+          <w:szCs w:val="18"/>
+        </w:rPr>
+        <w:t xml:space="preserve">going too high, </w:t>
+      </w:r>
+      <w:r>
+        <w:rPr>
+          <w:sz w:val="18"/>
+          <w:szCs w:val="18"/>
+        </w:rPr>
+        <w:t xml:space="preserve">how it will work is, when the player’s velocity goes above the soft cap, </w:t>
+      </w:r>
+      <w:r>
+        <w:rPr>
+          <w:sz w:val="18"/>
+          <w:szCs w:val="18"/>
+        </w:rPr>
+        <w:t xml:space="preserve">a separate value will begin to increase over time </w:t>
+      </w:r>
+      <w:proofErr w:type="gramStart"/>
+      <w:r>
+        <w:rPr>
+          <w:sz w:val="18"/>
+          <w:szCs w:val="18"/>
+        </w:rPr>
+        <w:t>as long as</w:t>
+      </w:r>
+      <w:proofErr w:type="gramEnd"/>
+      <w:r>
+        <w:rPr>
+          <w:sz w:val="18"/>
+          <w:szCs w:val="18"/>
+        </w:rPr>
+        <w:t xml:space="preserve"> they are above the cap, this value is affectively an accelerating deceleration</w:t>
+      </w:r>
+      <w:r>
+        <w:rPr>
+          <w:sz w:val="18"/>
+          <w:szCs w:val="18"/>
+        </w:rPr>
+        <w:t xml:space="preserve">. Assuming the player is above the soft cap, </w:t>
+      </w:r>
+      <w:r>
+        <w:rPr>
+          <w:sz w:val="18"/>
+          <w:szCs w:val="18"/>
+        </w:rPr>
+        <w:t xml:space="preserve">the SCD value will </w:t>
+      </w:r>
+      <w:r>
+        <w:rPr>
+          <w:sz w:val="18"/>
+          <w:szCs w:val="18"/>
+        </w:rPr>
+        <w:t xml:space="preserve">begin increasing, </w:t>
+      </w:r>
+      <w:r>
+        <w:rPr>
+          <w:sz w:val="18"/>
+          <w:szCs w:val="18"/>
+        </w:rPr>
+        <w:t>progressively slowing them down more and more, until they are pushed below the soft cap, where SCD will begin decreasing rapidly, not instantly to avoid some buggy abuse of the feature.</w:t>
+      </w:r>
+    </w:p>
+    <w:p>
+      <w:pPr>
+        <w:rPr>
+          <w:sz w:val="18"/>
+          <w:szCs w:val="18"/>
+        </w:rPr>
+      </w:pPr>
     </w:p>
     <w:p>
       <w:pPr>

</xml_diff>

<commit_message>
idk what half of this stuff is
</commit_message>
<xml_diff>
--- a/Comp Sci NEA Analysis.docx
+++ b/Comp Sci NEA Analysis.docx
@@ -1,6 +1,6 @@
 
 <file path=word/document.xml><?xml version="1.0" encoding="utf-8"?>
-<w:document xmlns:wpc="http://schemas.microsoft.com/office/word/2010/wordprocessingCanvas" xmlns:cx="http://schemas.microsoft.com/office/drawing/2014/chartex" xmlns:cx1="http://schemas.microsoft.com/office/drawing/2015/9/8/chartex" xmlns:cx2="http://schemas.microsoft.com/office/drawing/2015/10/21/chartex" xmlns:cx3="http://schemas.microsoft.com/office/drawing/2016/5/9/chartex" xmlns:cx4="http://schemas.microsoft.com/office/drawing/2016/5/10/chartex" xmlns:cx5="http://schemas.microsoft.com/office/drawing/2016/5/11/chartex" xmlns:cx6="http://schemas.microsoft.com/office/drawing/2016/5/12/chartex" xmlns:cx7="http://schemas.microsoft.com/office/drawing/2016/5/13/chartex" xmlns:cx8="http://schemas.microsoft.com/office/drawing/2016/5/14/chartex" xmlns:mc="http://schemas.openxmlformats.org/markup-compatibility/2006" xmlns:aink="http://schemas.microsoft.com/office/drawing/2016/ink" xmlns:am3d="http://schemas.microsoft.com/office/drawing/2017/model3d" xmlns:o="urn:schemas-microsoft-com:office:office" xmlns:oel="http://schemas.microsoft.com/office/2019/extlst" xmlns:r="http://schemas.openxmlformats.org/officeDocument/2006/relationships" xmlns:m="http://schemas.openxmlformats.org/officeDocument/2006/math" xmlns:v="urn:schemas-microsoft-com:vml" xmlns:wp14="http://schemas.microsoft.com/office/word/2010/wordprocessingDrawing" xmlns:wp="http://schemas.openxmlformats.org/drawingml/2006/wordprocessingDrawing" xmlns:w10="urn:schemas-microsoft-com:office:word" xmlns:w="http://schemas.openxmlformats.org/wordprocessingml/2006/main" xmlns:w14="http://schemas.microsoft.com/office/word/2010/wordml" xmlns:w15="http://schemas.microsoft.com/office/word/2012/wordml" xmlns:w16cex="http://schemas.microsoft.com/office/word/2018/wordml/cex" xmlns:w16cid="http://schemas.microsoft.com/office/word/2016/wordml/cid" xmlns:w16="http://schemas.microsoft.com/office/word/2018/wordml" xmlns:w16du="http://schemas.microsoft.com/office/word/2023/wordml/word16du" xmlns:w16sdtdh="http://schemas.microsoft.com/office/word/2020/wordml/sdtdatahash" xmlns:w16sdtfl="http://schemas.microsoft.com/office/word/2024/wordml/sdtformatlock" xmlns:w16se="http://schemas.microsoft.com/office/word/2015/wordml/symex" xmlns:wpg="http://schemas.microsoft.com/office/word/2010/wordprocessingGroup" xmlns:wpi="http://schemas.microsoft.com/office/word/2010/wordprocessingInk" xmlns:wne="http://schemas.microsoft.com/office/word/2006/wordml" xmlns:wps="http://schemas.microsoft.com/office/word/2010/wordprocessingShape" mc:Ignorable="w14 w15 w16se w16cid w16 w16cex w16sdtdh w16sdtfl w16du wp14">
+<w:document xmlns:wpc="http://schemas.microsoft.com/office/word/2010/wordprocessingCanvas" xmlns:cx="http://schemas.microsoft.com/office/drawing/2014/chartex" xmlns:cx1="http://schemas.microsoft.com/office/drawing/2015/9/8/chartex" xmlns:cx2="http://schemas.microsoft.com/office/drawing/2015/10/21/chartex" xmlns:cx3="http://schemas.microsoft.com/office/drawing/2016/5/9/chartex" xmlns:cx4="http://schemas.microsoft.com/office/drawing/2016/5/10/chartex" xmlns:cx5="http://schemas.microsoft.com/office/drawing/2016/5/11/chartex" xmlns:cx6="http://schemas.microsoft.com/office/drawing/2016/5/12/chartex" xmlns:cx7="http://schemas.microsoft.com/office/drawing/2016/5/13/chartex" xmlns:cx8="http://schemas.microsoft.com/office/drawing/2016/5/14/chartex" xmlns:mc="http://schemas.openxmlformats.org/markup-compatibility/2006" xmlns:aink="http://schemas.microsoft.com/office/drawing/2016/ink" xmlns:am3d="http://schemas.microsoft.com/office/drawing/2017/model3d" xmlns:o="urn:schemas-microsoft-com:office:office" xmlns:oel="http://schemas.microsoft.com/office/2019/extlst" xmlns:r="http://schemas.openxmlformats.org/officeDocument/2006/relationships" xmlns:m="http://schemas.openxmlformats.org/officeDocument/2006/math" xmlns:v="urn:schemas-microsoft-com:vml" xmlns:wp14="http://schemas.microsoft.com/office/word/2010/wordprocessingDrawing" xmlns:wp="http://schemas.openxmlformats.org/drawingml/2006/wordprocessingDrawing" xmlns:w10="urn:schemas-microsoft-com:office:word" xmlns:w="http://schemas.openxmlformats.org/wordprocessingml/2006/main" xmlns:w14="http://schemas.microsoft.com/office/word/2010/wordml" xmlns:w15="http://schemas.microsoft.com/office/word/2012/wordml" xmlns:w16cex="http://schemas.microsoft.com/office/word/2018/wordml/cex" xmlns:w16cid="http://schemas.microsoft.com/office/word/2016/wordml/cid" xmlns:w16="http://schemas.microsoft.com/office/word/2018/wordml" xmlns:w16du="http://schemas.microsoft.com/office/word/2023/wordml/word16du" xmlns:w16sdtdh="http://schemas.microsoft.com/office/word/2020/wordml/sdtdatahash" xmlns:w16sdtfl="http://schemas.microsoft.com/office/word/2024/wordml/sdtformatlock" xmlns:w16se="http://schemas.microsoft.com/office/word/2015/wordml/symex" xmlns:wpg="http://schemas.microsoft.com/office/word/2010/wordprocessingGroup" xmlns:wpi="http://schemas.microsoft.com/office/word/2010/wordprocessingInk" xmlns:wne="http://schemas.microsoft.com/office/word/2006/wordml" xmlns:wps="http://schemas.microsoft.com/office/word/2010/wordprocessingShape" xmlns:a="http://schemas.openxmlformats.org/drawingml/2006/main" xmlns:pic="http://schemas.openxmlformats.org/drawingml/2006/picture" xmlns:a14="http://schemas.microsoft.com/office/drawing/2010/main" mc:Ignorable="w14 w15 w16se w16cid w16 w16cex w16sdtdh w16sdtfl w16du wp14">
   <w:body>
     <w:p>
       <w:pPr>
@@ -291,7 +291,126 @@
           <w:sz w:val="20"/>
           <w:szCs w:val="20"/>
         </w:rPr>
-        <w:t>, thankfully, a computer allows for us to mitigate the chaos of the world around us.</w:t>
+        <w:t>, thankfully, a computer allows for us to mitigate the chaos of the world around us</w:t>
+      </w:r>
+      <w:r>
+        <w:rPr>
+          <w:sz w:val="20"/>
+          <w:szCs w:val="20"/>
+        </w:rPr>
+        <w:t xml:space="preserve">, but even with this, there will still be some opportunity for chaos, with the possibility for a random but shift or otherwise. This </w:t>
+      </w:r>
+      <w:r>
+        <w:rPr>
+          <w:sz w:val="20"/>
+          <w:szCs w:val="20"/>
+        </w:rPr>
+        <w:t>won’t</w:t>
+      </w:r>
+      <w:r>
+        <w:rPr>
+          <w:sz w:val="20"/>
+          <w:szCs w:val="20"/>
+        </w:rPr>
+        <w:t xml:space="preserve"> be something </w:t>
+      </w:r>
+      <w:r>
+        <w:rPr>
+          <w:sz w:val="20"/>
+          <w:szCs w:val="20"/>
+        </w:rPr>
+        <w:t>I</w:t>
+      </w:r>
+      <w:r>
+        <w:rPr>
+          <w:sz w:val="20"/>
+          <w:szCs w:val="20"/>
+        </w:rPr>
+        <w:t xml:space="preserve"> can change but it </w:t>
+      </w:r>
+      <w:r>
+        <w:rPr>
+          <w:sz w:val="20"/>
+          <w:szCs w:val="20"/>
+        </w:rPr>
+        <w:t>won’t</w:t>
+      </w:r>
+      <w:r>
+        <w:rPr>
+          <w:sz w:val="20"/>
+          <w:szCs w:val="20"/>
+        </w:rPr>
+        <w:t xml:space="preserve"> </w:t>
+      </w:r>
+      <w:r>
+        <w:rPr>
+          <w:sz w:val="20"/>
+          <w:szCs w:val="20"/>
+        </w:rPr>
+        <w:t>matter as</w:t>
+      </w:r>
+      <w:r>
+        <w:rPr>
+          <w:sz w:val="20"/>
+          <w:szCs w:val="20"/>
+        </w:rPr>
+        <w:t xml:space="preserve"> it is such a rare </w:t>
+      </w:r>
+      <w:r>
+        <w:rPr>
+          <w:sz w:val="20"/>
+          <w:szCs w:val="20"/>
+        </w:rPr>
+        <w:t>occurrence</w:t>
+      </w:r>
+      <w:r>
+        <w:rPr>
+          <w:sz w:val="20"/>
+          <w:szCs w:val="20"/>
+        </w:rPr>
+        <w:t xml:space="preserve"> that a bit shifts </w:t>
+      </w:r>
+      <w:r>
+        <w:rPr>
+          <w:sz w:val="20"/>
+          <w:szCs w:val="20"/>
+        </w:rPr>
+        <w:t xml:space="preserve">in </w:t>
+      </w:r>
+      <w:r>
+        <w:rPr>
+          <w:sz w:val="20"/>
+          <w:szCs w:val="20"/>
+        </w:rPr>
+        <w:t>an important area</w:t>
+      </w:r>
+      <w:r>
+        <w:rPr>
+          <w:sz w:val="20"/>
+          <w:szCs w:val="20"/>
+        </w:rPr>
+        <w:t xml:space="preserve"> that it makes </w:t>
+      </w:r>
+      <w:r>
+        <w:rPr>
+          <w:sz w:val="20"/>
+          <w:szCs w:val="20"/>
+        </w:rPr>
+        <w:t>a large change</w:t>
+      </w:r>
+      <w:r>
+        <w:rPr>
+          <w:sz w:val="20"/>
+          <w:szCs w:val="20"/>
+        </w:rPr>
+        <w:t xml:space="preserve"> is borderline impossible</w:t>
+      </w:r>
+      <w:r>
+        <w:rPr>
+          <w:sz w:val="20"/>
+          <w:szCs w:val="20"/>
+        </w:rPr>
+        <w:t>.</w:t>
       </w:r>
       <w:r>
         <w:rPr>
@@ -491,7 +610,23 @@
           <w:sz w:val="20"/>
           <w:szCs w:val="20"/>
         </w:rPr>
-        <w:t xml:space="preserve"> and also enjoy the repetitiveness that these games can bring, with </w:t>
+        <w:t xml:space="preserve"> </w:t>
+      </w:r>
+      <w:bookmarkStart w:name="_Int_8IWGRpsc" w:id="1952450599"/>
+      <w:r>
+        <w:rPr>
+          <w:sz w:val="20"/>
+          <w:szCs w:val="20"/>
+        </w:rPr>
+        <w:t>and also</w:t>
+      </w:r>
+      <w:bookmarkEnd w:id="1952450599"/>
+      <w:r>
+        <w:rPr>
+          <w:sz w:val="20"/>
+          <w:szCs w:val="20"/>
+        </w:rPr>
+        <w:t xml:space="preserve"> enjoy the repetitiveness that these games can bring, with </w:t>
       </w:r>
       <w:r>
         <w:rPr>
@@ -512,7 +647,84 @@
           <w:sz w:val="20"/>
           <w:szCs w:val="20"/>
         </w:rPr>
-        <w:t>much more movement based than some of the other types of platformers out there.</w:t>
+        <w:t xml:space="preserve">instead entirely </w:t>
+      </w:r>
+      <w:r>
+        <w:rPr>
+          <w:sz w:val="20"/>
+          <w:szCs w:val="20"/>
+        </w:rPr>
+        <w:t>movement b</w:t>
+      </w:r>
+      <w:r>
+        <w:rPr>
+          <w:sz w:val="20"/>
+          <w:szCs w:val="20"/>
+        </w:rPr>
+        <w:t xml:space="preserve">ased. I am aware that lacking combat in my game will lower the range </w:t>
+      </w:r>
+      <w:r>
+        <w:rPr>
+          <w:sz w:val="20"/>
+          <w:szCs w:val="20"/>
+        </w:rPr>
+        <w:t>i</w:t>
+      </w:r>
+      <w:r>
+        <w:rPr>
+          <w:sz w:val="20"/>
+          <w:szCs w:val="20"/>
+        </w:rPr>
+        <w:t xml:space="preserve"> could have for an audience, </w:t>
+      </w:r>
+      <w:r>
+        <w:rPr>
+          <w:sz w:val="20"/>
+          <w:szCs w:val="20"/>
+        </w:rPr>
+        <w:t>i</w:t>
+      </w:r>
+      <w:r>
+        <w:rPr>
+          <w:sz w:val="20"/>
+          <w:szCs w:val="20"/>
+        </w:rPr>
+        <w:t xml:space="preserve"> </w:t>
+      </w:r>
+      <w:r>
+        <w:rPr>
+          <w:sz w:val="20"/>
+          <w:szCs w:val="20"/>
+        </w:rPr>
+        <w:t>don't</w:t>
+      </w:r>
+      <w:r>
+        <w:rPr>
+          <w:sz w:val="20"/>
+          <w:szCs w:val="20"/>
+        </w:rPr>
+        <w:t xml:space="preserve"> doub</w:t>
+      </w:r>
+      <w:r>
+        <w:rPr>
+          <w:sz w:val="20"/>
+          <w:szCs w:val="20"/>
+        </w:rPr>
+        <w:t xml:space="preserve">t the fanbase for games like mine as </w:t>
+      </w:r>
+      <w:r>
+        <w:rPr>
+          <w:sz w:val="20"/>
+          <w:szCs w:val="20"/>
+        </w:rPr>
+        <w:t>i</w:t>
+      </w:r>
+      <w:r>
+        <w:rPr>
+          <w:sz w:val="20"/>
+          <w:szCs w:val="20"/>
+        </w:rPr>
+        <w:t xml:space="preserve"> am aware of the commitment people have towards speedrunning games and fast games in general.</w:t>
       </w:r>
     </w:p>
     <w:p>
@@ -527,14 +739,42 @@
           <w:sz w:val="20"/>
           <w:szCs w:val="20"/>
         </w:rPr>
-        <w:t xml:space="preserve">My Main stakeholder is my friend Joe </w:t>
-      </w:r>
-      <w:r>
-        <w:rPr>
-          <w:sz w:val="20"/>
-          <w:szCs w:val="20"/>
-        </w:rPr>
-        <w:t>Reynolds;</w:t>
+        <w:t>My</w:t>
+      </w:r>
+      <w:r>
+        <w:rPr>
+          <w:sz w:val="20"/>
+          <w:szCs w:val="20"/>
+        </w:rPr>
+        <w:t xml:space="preserve"> Main stakeholder is my friend</w:t>
+      </w:r>
+      <w:r>
+        <w:rPr>
+          <w:sz w:val="20"/>
+          <w:szCs w:val="20"/>
+        </w:rPr>
+        <w:t xml:space="preserve"> Luke </w:t>
+      </w:r>
+      <w:r>
+        <w:rPr>
+          <w:sz w:val="20"/>
+          <w:szCs w:val="20"/>
+        </w:rPr>
+        <w:t>Collingborn</w:t>
+      </w:r>
+      <w:r>
+        <w:rPr>
+          <w:sz w:val="20"/>
+          <w:szCs w:val="20"/>
+        </w:rPr>
+        <w:t xml:space="preserve"> </w:t>
+      </w:r>
+      <w:r>
+        <w:rPr>
+          <w:sz w:val="20"/>
+          <w:szCs w:val="20"/>
+        </w:rPr>
+        <w:t>;</w:t>
       </w:r>
       <w:r>
         <w:rPr>
@@ -555,7 +795,21 @@
           <w:sz w:val="20"/>
           <w:szCs w:val="20"/>
         </w:rPr>
-        <w:t xml:space="preserve">. He will benefit from being a stakeholder as </w:t>
+        <w:t xml:space="preserve">. He will </w:t>
+      </w:r>
+      <w:r>
+        <w:rPr>
+          <w:sz w:val="20"/>
+          <w:szCs w:val="20"/>
+        </w:rPr>
+        <w:t>benefit</w:t>
+      </w:r>
+      <w:r>
+        <w:rPr>
+          <w:sz w:val="20"/>
+          <w:szCs w:val="20"/>
+        </w:rPr>
+        <w:t xml:space="preserve"> from being a stakeholder as </w:t>
       </w:r>
       <w:r>
         <w:rPr>
@@ -569,21 +823,119 @@
           <w:sz w:val="20"/>
           <w:szCs w:val="20"/>
         </w:rPr>
-        <w:t xml:space="preserve"> As my main stakeholder doesn’t have a computer at home </w:t>
-      </w:r>
-      <w:r>
-        <w:rPr>
-          <w:sz w:val="20"/>
-          <w:szCs w:val="20"/>
-        </w:rPr>
-        <w:t xml:space="preserve">that I am aware of and that is capable of running my game, </w:t>
-      </w:r>
-      <w:r>
-        <w:rPr>
-          <w:sz w:val="20"/>
-          <w:szCs w:val="20"/>
-        </w:rPr>
-        <w:t xml:space="preserve">He will most likely be playing it on a school computer. The Specs of a school computer are as follows: </w:t>
+        <w:t xml:space="preserve"> As my main stakeholder</w:t>
+      </w:r>
+      <w:r>
+        <w:rPr>
+          <w:sz w:val="20"/>
+          <w:szCs w:val="20"/>
+        </w:rPr>
+        <w:t xml:space="preserve"> does have a computer capable </w:t>
+      </w:r>
+      <w:r>
+        <w:rPr>
+          <w:sz w:val="20"/>
+          <w:szCs w:val="20"/>
+        </w:rPr>
+        <w:t>o</w:t>
+      </w:r>
+      <w:r>
+        <w:rPr>
+          <w:sz w:val="20"/>
+          <w:szCs w:val="20"/>
+        </w:rPr>
+        <w:t>f running m</w:t>
+      </w:r>
+      <w:r>
+        <w:rPr>
+          <w:sz w:val="20"/>
+          <w:szCs w:val="20"/>
+        </w:rPr>
+        <w:t>y</w:t>
+      </w:r>
+      <w:r>
+        <w:rPr>
+          <w:sz w:val="20"/>
+          <w:szCs w:val="20"/>
+        </w:rPr>
+        <w:t xml:space="preserve"> game but will </w:t>
+      </w:r>
+      <w:r>
+        <w:rPr>
+          <w:sz w:val="20"/>
+          <w:szCs w:val="20"/>
+        </w:rPr>
+        <w:t>most like</w:t>
+      </w:r>
+      <w:r>
+        <w:rPr>
+          <w:sz w:val="20"/>
+          <w:szCs w:val="20"/>
+        </w:rPr>
+        <w:t>ly</w:t>
+      </w:r>
+      <w:r>
+        <w:rPr>
+          <w:sz w:val="20"/>
+          <w:szCs w:val="20"/>
+        </w:rPr>
+        <w:t xml:space="preserve"> have</w:t>
+      </w:r>
+      <w:r>
+        <w:rPr>
+          <w:sz w:val="20"/>
+          <w:szCs w:val="20"/>
+        </w:rPr>
+        <w:t xml:space="preserve"> other</w:t>
+      </w:r>
+      <w:r>
+        <w:rPr>
+          <w:sz w:val="20"/>
+          <w:szCs w:val="20"/>
+        </w:rPr>
+        <w:t xml:space="preserve"> priorities when </w:t>
+      </w:r>
+      <w:r>
+        <w:rPr>
+          <w:sz w:val="20"/>
+          <w:szCs w:val="20"/>
+        </w:rPr>
+        <w:t>he’s</w:t>
+      </w:r>
+      <w:r>
+        <w:rPr>
+          <w:sz w:val="20"/>
+          <w:szCs w:val="20"/>
+        </w:rPr>
+        <w:t xml:space="preserve"> at home</w:t>
+      </w:r>
+      <w:r>
+        <w:rPr>
+          <w:sz w:val="20"/>
+          <w:szCs w:val="20"/>
+        </w:rPr>
+        <w:t xml:space="preserve">, </w:t>
+      </w:r>
+      <w:r>
+        <w:rPr>
+          <w:sz w:val="20"/>
+          <w:szCs w:val="20"/>
+        </w:rPr>
+        <w:t xml:space="preserve">He will </w:t>
+      </w:r>
+      <w:r>
+        <w:rPr>
+          <w:sz w:val="20"/>
+          <w:szCs w:val="20"/>
+        </w:rPr>
+        <w:t>most likely be</w:t>
+      </w:r>
+      <w:r>
+        <w:rPr>
+          <w:sz w:val="20"/>
+          <w:szCs w:val="20"/>
+        </w:rPr>
+        <w:t xml:space="preserve"> playing it on a school computer. The Specs of a school computer are as follows: </w:t>
       </w:r>
       <w:r>
         <w:rPr>
@@ -1526,18 +1878,18 @@
     <w:tbl>
       <w:tblPr>
         <w:tblStyle w:val="TableGrid"/>
-        <w:tblW w:w="0" w:type="auto"/>
+        <w:tblW w:w="10485" w:type="dxa"/>
         <w:tblLook w:val="04A0" w:firstRow="1" w:lastRow="0" w:firstColumn="1" w:lastColumn="0" w:noHBand="0" w:noVBand="1"/>
       </w:tblPr>
       <w:tblGrid>
         <w:gridCol w:w="3485"/>
-        <w:gridCol w:w="3485"/>
-        <w:gridCol w:w="3486"/>
+        <w:gridCol w:w="7000"/>
       </w:tblGrid>
       <w:tr>
         <w:tc>
           <w:tcPr>
             <w:tcW w:w="3485" w:type="dxa"/>
+            <w:tcMar/>
           </w:tcPr>
           <w:p>
             <w:r>
@@ -1547,24 +1899,12 @@
         </w:tc>
         <w:tc>
           <w:tcPr>
-            <w:tcW w:w="3485" w:type="dxa"/>
+            <w:tcW w:w="7000" w:type="dxa"/>
+            <w:tcMar/>
           </w:tcPr>
           <w:p>
             <w:r>
-              <w:t xml:space="preserve">Amount Needed </w:t>
-            </w:r>
-          </w:p>
-        </w:tc>
-        <w:tc>
-          <w:tcPr>
-            <w:tcW w:w="3486" w:type="dxa"/>
-          </w:tcPr>
-          <w:p>
-            <w:r>
-              <w:t xml:space="preserve">Reason </w:t>
-            </w:r>
-            <w:r>
-              <w:t>it is necessary</w:t>
+              <w:t>Reason it is necessary</w:t>
             </w:r>
           </w:p>
         </w:tc>
@@ -1573,6 +1913,7 @@
         <w:tc>
           <w:tcPr>
             <w:tcW w:w="3485" w:type="dxa"/>
+            <w:tcMar/>
           </w:tcPr>
           <w:p>
             <w:pPr>
@@ -1592,7 +1933,8 @@
         </w:tc>
         <w:tc>
           <w:tcPr>
-            <w:tcW w:w="3485" w:type="dxa"/>
+            <w:tcW w:w="7000" w:type="dxa"/>
+            <w:tcMar/>
           </w:tcPr>
           <w:p>
             <w:pPr>
@@ -1606,34 +1948,7 @@
                 <w:sz w:val="20"/>
                 <w:szCs w:val="20"/>
               </w:rPr>
-              <w:t>1</w:t>
-            </w:r>
-          </w:p>
-        </w:tc>
-        <w:tc>
-          <w:tcPr>
-            <w:tcW w:w="3486" w:type="dxa"/>
-          </w:tcPr>
-          <w:p>
-            <w:pPr>
-              <w:rPr>
-                <w:sz w:val="20"/>
-                <w:szCs w:val="20"/>
-              </w:rPr>
-            </w:pPr>
-            <w:r>
-              <w:rPr>
-                <w:sz w:val="20"/>
-                <w:szCs w:val="20"/>
-              </w:rPr>
-              <w:t xml:space="preserve">I intent to have my game played on a qwerty keyboard as it is what I plan to make the game on and on top of that </w:t>
-            </w:r>
-            <w:r>
-              <w:rPr>
-                <w:sz w:val="20"/>
-                <w:szCs w:val="20"/>
-              </w:rPr>
-              <w:t>it’s the standard for the country I live in therefore I don’t intent to make my game compatible with anything else</w:t>
+              <w:t>I intent to have my game played on a qwerty keyboard as it is what I plan to make the game on and on top of that it’s the standard for the country I live in therefore I don’t intent to make my game compatible with anything else</w:t>
             </w:r>
           </w:p>
         </w:tc>
@@ -1642,6 +1957,7 @@
         <w:tc>
           <w:tcPr>
             <w:tcW w:w="3485" w:type="dxa"/>
+            <w:tcMar/>
           </w:tcPr>
           <w:p>
             <w:pPr>
@@ -1661,7 +1977,8 @@
         </w:tc>
         <w:tc>
           <w:tcPr>
-            <w:tcW w:w="3485" w:type="dxa"/>
+            <w:tcW w:w="7000" w:type="dxa"/>
+            <w:tcMar/>
           </w:tcPr>
           <w:p>
             <w:pPr>
@@ -1675,41 +1992,21 @@
                 <w:sz w:val="20"/>
                 <w:szCs w:val="20"/>
               </w:rPr>
-              <w:t>Resolution &gt;= 720p</w:t>
-            </w:r>
-            <w:r>
-              <w:rPr>
-                <w:sz w:val="20"/>
-                <w:szCs w:val="20"/>
-              </w:rPr>
-              <w:t xml:space="preserve">, 1 </w:t>
-            </w:r>
-          </w:p>
-        </w:tc>
-        <w:tc>
-          <w:tcPr>
-            <w:tcW w:w="3486" w:type="dxa"/>
-          </w:tcPr>
-          <w:p>
-            <w:pPr>
-              <w:rPr>
-                <w:sz w:val="20"/>
-                <w:szCs w:val="20"/>
-              </w:rPr>
-            </w:pPr>
-            <w:r>
-              <w:rPr>
-                <w:sz w:val="20"/>
-                <w:szCs w:val="20"/>
-              </w:rPr>
-              <w:t xml:space="preserve">My game needs a monitor to play and I find that anything above 720p would be good enough </w:t>
-            </w:r>
-            <w:r>
-              <w:rPr>
-                <w:sz w:val="20"/>
-                <w:szCs w:val="20"/>
-              </w:rPr>
-              <w:t xml:space="preserve">to play my game, anything below would make the game slightly too far from what I made it look like so I don’t intend for my game to be played below 720p. </w:t>
+              <w:t xml:space="preserve">My game needs a monitor to play and I find that anything above 720p would be good enough to play my game, anything below would make the game slightly too far from what I made it look like so I don’t intend for my game to be played below </w:t>
+            </w:r>
+            <w:r>
+              <w:rPr>
+                <w:sz w:val="20"/>
+                <w:szCs w:val="20"/>
+              </w:rPr>
+              <w:t>1080p as its more common than 720p and is high enough of a standard for me</w:t>
+            </w:r>
+            <w:r>
+              <w:rPr>
+                <w:sz w:val="20"/>
+                <w:szCs w:val="20"/>
+              </w:rPr>
+              <w:t xml:space="preserve">. </w:t>
             </w:r>
           </w:p>
         </w:tc>
@@ -1718,6 +2015,7 @@
         <w:tc>
           <w:tcPr>
             <w:tcW w:w="3485" w:type="dxa"/>
+            <w:tcMar/>
           </w:tcPr>
           <w:p>
             <w:pPr>
@@ -1731,33 +2029,14 @@
                 <w:sz w:val="20"/>
                 <w:szCs w:val="20"/>
               </w:rPr>
-              <w:t>Connector cable</w:t>
+              <w:t>Connector cable – HDMI or alternative</w:t>
             </w:r>
           </w:p>
         </w:tc>
         <w:tc>
           <w:tcPr>
-            <w:tcW w:w="3485" w:type="dxa"/>
-          </w:tcPr>
-          <w:p>
-            <w:pPr>
-              <w:rPr>
-                <w:sz w:val="20"/>
-                <w:szCs w:val="20"/>
-              </w:rPr>
-            </w:pPr>
-            <w:r>
-              <w:rPr>
-                <w:sz w:val="20"/>
-                <w:szCs w:val="20"/>
-              </w:rPr>
-              <w:t>1</w:t>
-            </w:r>
-          </w:p>
-        </w:tc>
-        <w:tc>
-          <w:tcPr>
-            <w:tcW w:w="3486" w:type="dxa"/>
+            <w:tcW w:w="7000" w:type="dxa"/>
+            <w:tcMar/>
           </w:tcPr>
           <w:p>
             <w:pPr>
@@ -1780,6 +2059,7 @@
         <w:tc>
           <w:tcPr>
             <w:tcW w:w="3485" w:type="dxa"/>
+            <w:tcMar/>
           </w:tcPr>
           <w:p>
             <w:pPr>
@@ -1799,27 +2079,8 @@
         </w:tc>
         <w:tc>
           <w:tcPr>
-            <w:tcW w:w="3485" w:type="dxa"/>
-          </w:tcPr>
-          <w:p>
-            <w:pPr>
-              <w:rPr>
-                <w:sz w:val="20"/>
-                <w:szCs w:val="20"/>
-              </w:rPr>
-            </w:pPr>
-            <w:r>
-              <w:rPr>
-                <w:sz w:val="20"/>
-                <w:szCs w:val="20"/>
-              </w:rPr>
-              <w:t>1</w:t>
-            </w:r>
-          </w:p>
-        </w:tc>
-        <w:tc>
-          <w:tcPr>
-            <w:tcW w:w="3486" w:type="dxa"/>
+            <w:tcW w:w="7000" w:type="dxa"/>
+            <w:tcMar/>
           </w:tcPr>
           <w:p>
             <w:pPr>
@@ -1842,6 +2103,7 @@
         <w:tc>
           <w:tcPr>
             <w:tcW w:w="3485" w:type="dxa"/>
+            <w:tcMar/>
           </w:tcPr>
           <w:p>
             <w:pPr>
@@ -1861,7 +2123,8 @@
         </w:tc>
         <w:tc>
           <w:tcPr>
-            <w:tcW w:w="3485" w:type="dxa"/>
+            <w:tcW w:w="7000" w:type="dxa"/>
+            <w:tcMar/>
           </w:tcPr>
           <w:p>
             <w:pPr>
@@ -1875,41 +2138,154 @@
                 <w:sz w:val="20"/>
                 <w:szCs w:val="20"/>
               </w:rPr>
-              <w:t>1 – Specs ahead</w:t>
-            </w:r>
-          </w:p>
-        </w:tc>
-        <w:tc>
-          <w:tcPr>
-            <w:tcW w:w="3486" w:type="dxa"/>
-          </w:tcPr>
-          <w:p>
-            <w:pPr>
-              <w:rPr>
-                <w:sz w:val="20"/>
-                <w:szCs w:val="20"/>
-              </w:rPr>
-            </w:pPr>
-            <w:r>
-              <w:rPr>
-                <w:sz w:val="20"/>
-                <w:szCs w:val="20"/>
-              </w:rPr>
-              <w:t>Needed as without one my games code wouldn’t even be able to be opened let alone ran</w:t>
-            </w:r>
-            <w:r>
-              <w:rPr>
-                <w:sz w:val="20"/>
-                <w:szCs w:val="20"/>
-              </w:rPr>
-              <w:t xml:space="preserve">. I don’t intend to port my game to console so </w:t>
-            </w:r>
-            <w:r>
-              <w:rPr>
-                <w:sz w:val="20"/>
-                <w:szCs w:val="20"/>
-              </w:rPr>
-              <w:t>its going to be computer only.</w:t>
+              <w:t xml:space="preserve">Needed as without one my games code </w:t>
+            </w:r>
+            <w:r>
+              <w:rPr>
+                <w:sz w:val="20"/>
+                <w:szCs w:val="20"/>
+              </w:rPr>
+              <w:t>wouldn’t</w:t>
+            </w:r>
+            <w:r>
+              <w:rPr>
+                <w:sz w:val="20"/>
+                <w:szCs w:val="20"/>
+              </w:rPr>
+              <w:t xml:space="preserve"> even be able to be opened let alone ran. I </w:t>
+            </w:r>
+            <w:r>
+              <w:rPr>
+                <w:sz w:val="20"/>
+                <w:szCs w:val="20"/>
+              </w:rPr>
+              <w:t>don’t</w:t>
+            </w:r>
+            <w:r>
+              <w:rPr>
+                <w:sz w:val="20"/>
+                <w:szCs w:val="20"/>
+              </w:rPr>
+              <w:t xml:space="preserve"> intend to port my game to console so </w:t>
+            </w:r>
+            <w:r>
+              <w:rPr>
+                <w:sz w:val="20"/>
+                <w:szCs w:val="20"/>
+              </w:rPr>
+              <w:t>its</w:t>
+            </w:r>
+            <w:r>
+              <w:rPr>
+                <w:sz w:val="20"/>
+                <w:szCs w:val="20"/>
+              </w:rPr>
+              <w:t xml:space="preserve"> going to be computer only.</w:t>
+            </w:r>
+            <w:r>
+              <w:rPr>
+                <w:sz w:val="20"/>
+                <w:szCs w:val="20"/>
+              </w:rPr>
+              <w:t xml:space="preserve"> No Specific requirements but </w:t>
+            </w:r>
+            <w:r>
+              <w:rPr>
+                <w:sz w:val="20"/>
+                <w:szCs w:val="20"/>
+              </w:rPr>
+              <w:t>i</w:t>
+            </w:r>
+            <w:r>
+              <w:rPr>
+                <w:sz w:val="20"/>
+                <w:szCs w:val="20"/>
+              </w:rPr>
+              <w:t xml:space="preserve"> am going to set the internal requirements to that of a school computer as it is the main device running</w:t>
+            </w:r>
+            <w:r>
+              <w:rPr>
+                <w:sz w:val="20"/>
+                <w:szCs w:val="20"/>
+              </w:rPr>
+              <w:t xml:space="preserve"> my game. </w:t>
+            </w:r>
+            <w:r>
+              <w:rPr>
+                <w:sz w:val="20"/>
+                <w:szCs w:val="20"/>
+              </w:rPr>
+              <w:t>256gb internal storage, 16gb of ram</w:t>
+            </w:r>
+            <w:r>
+              <w:rPr>
+                <w:sz w:val="20"/>
+                <w:szCs w:val="20"/>
+              </w:rPr>
+              <w:t xml:space="preserve">, intel i5-9500, </w:t>
+            </w:r>
+            <w:r>
+              <w:rPr>
+                <w:sz w:val="20"/>
+                <w:szCs w:val="20"/>
+              </w:rPr>
+              <w:t xml:space="preserve">integrated graphics are what </w:t>
+            </w:r>
+            <w:r>
+              <w:rPr>
+                <w:sz w:val="20"/>
+                <w:szCs w:val="20"/>
+              </w:rPr>
+              <w:t>i</w:t>
+            </w:r>
+            <w:r>
+              <w:rPr>
+                <w:sz w:val="20"/>
+                <w:szCs w:val="20"/>
+              </w:rPr>
+              <w:t xml:space="preserve"> would declare my </w:t>
+            </w:r>
+            <w:r>
+              <w:rPr>
+                <w:sz w:val="20"/>
+                <w:szCs w:val="20"/>
+              </w:rPr>
+              <w:t>minimum</w:t>
+            </w:r>
+            <w:r>
+              <w:rPr>
+                <w:sz w:val="20"/>
+                <w:szCs w:val="20"/>
+              </w:rPr>
+              <w:t xml:space="preserve"> but the RAM amount could go down to 8 and the CPU could be a little worse. </w:t>
+            </w:r>
+            <w:r>
+              <w:rPr>
+                <w:sz w:val="20"/>
+                <w:szCs w:val="20"/>
+              </w:rPr>
+              <w:t xml:space="preserve">I </w:t>
+            </w:r>
+            <w:r>
+              <w:rPr>
+                <w:sz w:val="20"/>
+                <w:szCs w:val="20"/>
+              </w:rPr>
+              <w:t>don’t</w:t>
+            </w:r>
+            <w:r>
+              <w:rPr>
+                <w:sz w:val="20"/>
+                <w:szCs w:val="20"/>
+              </w:rPr>
+              <w:t xml:space="preserve"> have a concern about my stakeholder</w:t>
+            </w:r>
+            <w:r>
+              <w:rPr>
+                <w:sz w:val="20"/>
+                <w:szCs w:val="20"/>
+              </w:rPr>
+              <w:t>’s pc being below standards as my home computer is above standard and his pc is better than mine.</w:t>
             </w:r>
           </w:p>
         </w:tc>
@@ -1918,6 +2294,7 @@
         <w:tc>
           <w:tcPr>
             <w:tcW w:w="3485" w:type="dxa"/>
+            <w:tcMar/>
           </w:tcPr>
           <w:p>
             <w:pPr>
@@ -1937,27 +2314,8 @@
         </w:tc>
         <w:tc>
           <w:tcPr>
-            <w:tcW w:w="3485" w:type="dxa"/>
-          </w:tcPr>
-          <w:p>
-            <w:pPr>
-              <w:rPr>
-                <w:sz w:val="20"/>
-                <w:szCs w:val="20"/>
-              </w:rPr>
-            </w:pPr>
-            <w:r>
-              <w:rPr>
-                <w:sz w:val="20"/>
-                <w:szCs w:val="20"/>
-              </w:rPr>
-              <w:t>1</w:t>
-            </w:r>
-          </w:p>
-        </w:tc>
-        <w:tc>
-          <w:tcPr>
-            <w:tcW w:w="3486" w:type="dxa"/>
+            <w:tcW w:w="7000" w:type="dxa"/>
+            <w:tcMar/>
           </w:tcPr>
           <w:p>
             <w:pPr>
@@ -1980,6 +2338,7 @@
         <w:tc>
           <w:tcPr>
             <w:tcW w:w="3485" w:type="dxa"/>
+            <w:tcMar/>
           </w:tcPr>
           <w:p>
             <w:pPr>
@@ -1988,11 +2347,19 @@
                 <w:szCs w:val="20"/>
               </w:rPr>
             </w:pPr>
+            <w:r>
+              <w:rPr>
+                <w:sz w:val="20"/>
+                <w:szCs w:val="20"/>
+              </w:rPr>
+              <w:t>OS</w:t>
+            </w:r>
           </w:p>
         </w:tc>
         <w:tc>
           <w:tcPr>
-            <w:tcW w:w="3485" w:type="dxa"/>
+            <w:tcW w:w="7000" w:type="dxa"/>
+            <w:tcMar/>
           </w:tcPr>
           <w:p>
             <w:pPr>
@@ -2001,19 +2368,27 @@
                 <w:szCs w:val="20"/>
               </w:rPr>
             </w:pPr>
-          </w:p>
-        </w:tc>
-        <w:tc>
-          <w:tcPr>
-            <w:tcW w:w="3486" w:type="dxa"/>
-          </w:tcPr>
-          <w:p>
-            <w:pPr>
-              <w:rPr>
-                <w:sz w:val="20"/>
-                <w:szCs w:val="20"/>
-              </w:rPr>
-            </w:pPr>
+            <w:r>
+              <w:rPr>
+                <w:sz w:val="20"/>
+                <w:szCs w:val="20"/>
+              </w:rPr>
+              <w:t xml:space="preserve">Needed for computer to run </w:t>
+            </w:r>
+            <w:r>
+              <w:rPr>
+                <w:sz w:val="20"/>
+                <w:szCs w:val="20"/>
+              </w:rPr>
+              <w:t xml:space="preserve">all its necessary tasks </w:t>
+            </w:r>
+            <w:r>
+              <w:rPr>
+                <w:sz w:val="20"/>
+                <w:szCs w:val="20"/>
+              </w:rPr>
+              <w:t>and to run the code compiler that my game is ran through</w:t>
+            </w:r>
           </w:p>
         </w:tc>
       </w:tr>
@@ -2021,6 +2396,7 @@
         <w:tc>
           <w:tcPr>
             <w:tcW w:w="3485" w:type="dxa"/>
+            <w:tcMar/>
           </w:tcPr>
           <w:p>
             <w:pPr>
@@ -2029,11 +2405,26 @@
                 <w:szCs w:val="20"/>
               </w:rPr>
             </w:pPr>
+            <w:r>
+              <w:rPr>
+                <w:sz w:val="20"/>
+                <w:szCs w:val="20"/>
+              </w:rPr>
+              <w:t>Compiler capable of using Python</w:t>
+            </w:r>
+            <w:r>
+              <w:rPr>
+                <w:sz w:val="20"/>
+                <w:szCs w:val="20"/>
+              </w:rPr>
+              <w:t xml:space="preserve"> and Pygame</w:t>
+            </w:r>
           </w:p>
         </w:tc>
         <w:tc>
           <w:tcPr>
-            <w:tcW w:w="3485" w:type="dxa"/>
+            <w:tcW w:w="7000" w:type="dxa"/>
+            <w:tcMar/>
           </w:tcPr>
           <w:p>
             <w:pPr>
@@ -2042,146 +2433,128 @@
                 <w:szCs w:val="20"/>
               </w:rPr>
             </w:pPr>
-          </w:p>
-        </w:tc>
-        <w:tc>
-          <w:tcPr>
-            <w:tcW w:w="3486" w:type="dxa"/>
-          </w:tcPr>
-          <w:p>
-            <w:pPr>
-              <w:rPr>
-                <w:sz w:val="20"/>
-                <w:szCs w:val="20"/>
-              </w:rPr>
-            </w:pPr>
-          </w:p>
-        </w:tc>
-      </w:tr>
-      <w:tr>
-        <w:tc>
-          <w:tcPr>
-            <w:tcW w:w="3485" w:type="dxa"/>
-          </w:tcPr>
-          <w:p>
-            <w:pPr>
-              <w:rPr>
-                <w:sz w:val="20"/>
-                <w:szCs w:val="20"/>
-              </w:rPr>
-            </w:pPr>
-          </w:p>
-        </w:tc>
-        <w:tc>
-          <w:tcPr>
-            <w:tcW w:w="3485" w:type="dxa"/>
-          </w:tcPr>
-          <w:p>
-            <w:pPr>
-              <w:rPr>
-                <w:sz w:val="20"/>
-                <w:szCs w:val="20"/>
-              </w:rPr>
-            </w:pPr>
-          </w:p>
-        </w:tc>
-        <w:tc>
-          <w:tcPr>
-            <w:tcW w:w="3486" w:type="dxa"/>
-          </w:tcPr>
-          <w:p>
-            <w:pPr>
-              <w:rPr>
-                <w:sz w:val="20"/>
-                <w:szCs w:val="20"/>
-              </w:rPr>
-            </w:pPr>
-          </w:p>
-        </w:tc>
-      </w:tr>
-      <w:tr>
-        <w:tc>
-          <w:tcPr>
-            <w:tcW w:w="3485" w:type="dxa"/>
-          </w:tcPr>
-          <w:p>
-            <w:pPr>
-              <w:rPr>
-                <w:sz w:val="20"/>
-                <w:szCs w:val="20"/>
-              </w:rPr>
-            </w:pPr>
-          </w:p>
-        </w:tc>
-        <w:tc>
-          <w:tcPr>
-            <w:tcW w:w="3485" w:type="dxa"/>
-          </w:tcPr>
-          <w:p>
-            <w:pPr>
-              <w:rPr>
-                <w:sz w:val="20"/>
-                <w:szCs w:val="20"/>
-              </w:rPr>
-            </w:pPr>
-          </w:p>
-        </w:tc>
-        <w:tc>
-          <w:tcPr>
-            <w:tcW w:w="3486" w:type="dxa"/>
-          </w:tcPr>
-          <w:p>
-            <w:pPr>
-              <w:rPr>
-                <w:sz w:val="20"/>
-                <w:szCs w:val="20"/>
-              </w:rPr>
-            </w:pPr>
-          </w:p>
-        </w:tc>
-      </w:tr>
-      <w:tr>
-        <w:tc>
-          <w:tcPr>
-            <w:tcW w:w="3485" w:type="dxa"/>
-          </w:tcPr>
-          <w:p>
-            <w:pPr>
-              <w:rPr>
-                <w:sz w:val="20"/>
-                <w:szCs w:val="20"/>
-              </w:rPr>
-            </w:pPr>
-          </w:p>
-        </w:tc>
-        <w:tc>
-          <w:tcPr>
-            <w:tcW w:w="3485" w:type="dxa"/>
-          </w:tcPr>
-          <w:p>
-            <w:pPr>
-              <w:rPr>
-                <w:sz w:val="20"/>
-                <w:szCs w:val="20"/>
-              </w:rPr>
-            </w:pPr>
-          </w:p>
-        </w:tc>
-        <w:tc>
-          <w:tcPr>
-            <w:tcW w:w="3486" w:type="dxa"/>
-          </w:tcPr>
-          <w:p>
-            <w:pPr>
-              <w:rPr>
-                <w:sz w:val="20"/>
-                <w:szCs w:val="20"/>
-              </w:rPr>
-            </w:pPr>
+            <w:r>
+              <w:rPr>
+                <w:sz w:val="20"/>
+                <w:szCs w:val="20"/>
+              </w:rPr>
+              <w:t xml:space="preserve">Needed to play the game as it will be </w:t>
+            </w:r>
+            <w:r>
+              <w:rPr>
+                <w:sz w:val="20"/>
+                <w:szCs w:val="20"/>
+              </w:rPr>
+              <w:t>ran</w:t>
+            </w:r>
+            <w:r>
+              <w:rPr>
+                <w:sz w:val="20"/>
+                <w:szCs w:val="20"/>
+              </w:rPr>
+              <w:t xml:space="preserve"> through code</w:t>
+            </w:r>
+            <w:r>
+              <w:rPr>
+                <w:sz w:val="20"/>
+                <w:szCs w:val="20"/>
+              </w:rPr>
+              <w:t xml:space="preserve">, my choice would be </w:t>
+            </w:r>
+            <w:r>
+              <w:rPr>
+                <w:sz w:val="20"/>
+                <w:szCs w:val="20"/>
+              </w:rPr>
+              <w:t>vscode</w:t>
+            </w:r>
+            <w:r>
+              <w:rPr>
+                <w:sz w:val="20"/>
+                <w:szCs w:val="20"/>
+              </w:rPr>
+              <w:t xml:space="preserve">, as it has integrated </w:t>
+            </w:r>
+            <w:r>
+              <w:rPr>
+                <w:sz w:val="20"/>
+                <w:szCs w:val="20"/>
+              </w:rPr>
+              <w:t>compatibility</w:t>
+            </w:r>
+            <w:r>
+              <w:rPr>
+                <w:sz w:val="20"/>
+                <w:szCs w:val="20"/>
+              </w:rPr>
+              <w:t xml:space="preserve"> with python and </w:t>
+            </w:r>
+            <w:r>
+              <w:rPr>
+                <w:sz w:val="20"/>
+                <w:szCs w:val="20"/>
+              </w:rPr>
+              <w:t>pygame</w:t>
+            </w:r>
+            <w:r>
+              <w:rPr>
+                <w:sz w:val="20"/>
+                <w:szCs w:val="20"/>
+              </w:rPr>
+              <w:t xml:space="preserve"> through the extensions.</w:t>
+            </w:r>
           </w:p>
         </w:tc>
       </w:tr>
     </w:tbl>
+    <w:p>
+      <w:pPr>
+        <w:rPr>
+          <w:sz w:val="20"/>
+          <w:szCs w:val="20"/>
+        </w:rPr>
+      </w:pPr>
+    </w:p>
+    <w:p>
+      <w:pPr>
+        <w:rPr>
+          <w:sz w:val="20"/>
+          <w:szCs w:val="20"/>
+        </w:rPr>
+      </w:pPr>
+    </w:p>
+    <w:p>
+      <w:pPr>
+        <w:rPr>
+          <w:sz w:val="20"/>
+          <w:szCs w:val="20"/>
+        </w:rPr>
+      </w:pPr>
+    </w:p>
+    <w:p>
+      <w:pPr>
+        <w:rPr>
+          <w:sz w:val="20"/>
+          <w:szCs w:val="20"/>
+        </w:rPr>
+      </w:pPr>
+    </w:p>
+    <w:p>
+      <w:pPr>
+        <w:rPr>
+          <w:sz w:val="20"/>
+          <w:szCs w:val="20"/>
+        </w:rPr>
+      </w:pPr>
+    </w:p>
+    <w:p>
+      <w:pPr>
+        <w:rPr>
+          <w:sz w:val="20"/>
+          <w:szCs w:val="20"/>
+        </w:rPr>
+      </w:pPr>
+    </w:p>
     <w:p>
       <w:pPr>
         <w:rPr>
@@ -2208,6 +2581,7 @@
         <w:tc>
           <w:tcPr>
             <w:tcW w:w="1958" w:type="dxa"/>
+            <w:tcMar/>
           </w:tcPr>
           <w:p>
             <w:r>
@@ -2219,6 +2593,7 @@
         <w:tc>
           <w:tcPr>
             <w:tcW w:w="3616" w:type="dxa"/>
+            <w:tcMar/>
           </w:tcPr>
           <w:p>
             <w:r>
@@ -2229,6 +2604,7 @@
         <w:tc>
           <w:tcPr>
             <w:tcW w:w="3442" w:type="dxa"/>
+            <w:tcMar/>
           </w:tcPr>
           <w:p>
             <w:r>
@@ -2244,6 +2620,7 @@
         <w:tc>
           <w:tcPr>
             <w:tcW w:w="1958" w:type="dxa"/>
+            <w:tcMar/>
           </w:tcPr>
           <w:p>
             <w:pPr>
@@ -2264,6 +2641,7 @@
         <w:tc>
           <w:tcPr>
             <w:tcW w:w="3616" w:type="dxa"/>
+            <w:tcMar/>
           </w:tcPr>
           <w:p>
             <w:pPr>
@@ -2284,6 +2662,7 @@
         <w:tc>
           <w:tcPr>
             <w:tcW w:w="3442" w:type="dxa"/>
+            <w:tcMar/>
           </w:tcPr>
           <w:p>
             <w:pPr>
@@ -2309,6 +2688,7 @@
         <w:tc>
           <w:tcPr>
             <w:tcW w:w="1958" w:type="dxa"/>
+            <w:tcMar/>
           </w:tcPr>
           <w:p>
             <w:pPr>
@@ -2344,6 +2724,7 @@
         <w:tc>
           <w:tcPr>
             <w:tcW w:w="3616" w:type="dxa"/>
+            <w:tcMar/>
           </w:tcPr>
           <w:p>
             <w:pPr>
@@ -2364,6 +2745,7 @@
         <w:tc>
           <w:tcPr>
             <w:tcW w:w="3442" w:type="dxa"/>
+            <w:tcMar/>
           </w:tcPr>
           <w:p>
             <w:pPr>
@@ -2431,6 +2813,7 @@
         <w:tc>
           <w:tcPr>
             <w:tcW w:w="1958" w:type="dxa"/>
+            <w:tcMar/>
           </w:tcPr>
           <w:p>
             <w:pPr>
@@ -2451,6 +2834,7 @@
         <w:tc>
           <w:tcPr>
             <w:tcW w:w="3616" w:type="dxa"/>
+            <w:tcMar/>
           </w:tcPr>
           <w:p>
             <w:pPr>
@@ -2485,6 +2869,7 @@
         <w:tc>
           <w:tcPr>
             <w:tcW w:w="3442" w:type="dxa"/>
+            <w:tcMar/>
           </w:tcPr>
           <w:p>
             <w:pPr>
@@ -2553,6 +2938,7 @@
         <w:tc>
           <w:tcPr>
             <w:tcW w:w="1958" w:type="dxa"/>
+            <w:tcMar/>
           </w:tcPr>
           <w:p>
             <w:pPr>
@@ -2573,6 +2959,7 @@
         <w:tc>
           <w:tcPr>
             <w:tcW w:w="3616" w:type="dxa"/>
+            <w:tcMar/>
           </w:tcPr>
           <w:p>
             <w:pPr>
@@ -2593,6 +2980,7 @@
         <w:tc>
           <w:tcPr>
             <w:tcW w:w="3442" w:type="dxa"/>
+            <w:tcMar/>
           </w:tcPr>
           <w:p>
             <w:pPr>
@@ -2653,6 +3041,7 @@
         <w:tc>
           <w:tcPr>
             <w:tcW w:w="1958" w:type="dxa"/>
+            <w:tcMar/>
           </w:tcPr>
           <w:p>
             <w:pPr>
@@ -2673,6 +3062,7 @@
         <w:tc>
           <w:tcPr>
             <w:tcW w:w="3616" w:type="dxa"/>
+            <w:tcMar/>
           </w:tcPr>
           <w:p>
             <w:pPr>
@@ -2715,6 +3105,7 @@
         <w:tc>
           <w:tcPr>
             <w:tcW w:w="3442" w:type="dxa"/>
+            <w:tcMar/>
           </w:tcPr>
           <w:p>
             <w:pPr>
@@ -2741,6 +3132,7 @@
         <w:tc>
           <w:tcPr>
             <w:tcW w:w="1958" w:type="dxa"/>
+            <w:tcMar/>
           </w:tcPr>
           <w:p>
             <w:pPr>
@@ -2761,6 +3153,7 @@
         <w:tc>
           <w:tcPr>
             <w:tcW w:w="3616" w:type="dxa"/>
+            <w:tcMar/>
           </w:tcPr>
           <w:p>
             <w:pPr>
@@ -2795,6 +3188,7 @@
         <w:tc>
           <w:tcPr>
             <w:tcW w:w="3442" w:type="dxa"/>
+            <w:tcMar/>
           </w:tcPr>
           <w:p>
             <w:pPr>
@@ -2827,6 +3221,7 @@
         <w:tc>
           <w:tcPr>
             <w:tcW w:w="1958" w:type="dxa"/>
+            <w:tcMar/>
           </w:tcPr>
           <w:p>
             <w:pPr>
@@ -2847,6 +3242,7 @@
         <w:tc>
           <w:tcPr>
             <w:tcW w:w="3616" w:type="dxa"/>
+            <w:tcMar/>
           </w:tcPr>
           <w:p>
             <w:pPr>
@@ -2979,6 +3375,7 @@
         <w:tc>
           <w:tcPr>
             <w:tcW w:w="3442" w:type="dxa"/>
+            <w:tcMar/>
           </w:tcPr>
           <w:p>
             <w:pPr>
@@ -2987,6 +3384,76 @@
                 <w:szCs w:val="18"/>
               </w:rPr>
             </w:pPr>
+            <w:r>
+              <w:rPr>
+                <w:sz w:val="18"/>
+                <w:szCs w:val="18"/>
+              </w:rPr>
+              <w:t>U</w:t>
+            </w:r>
+            <w:r>
+              <w:rPr>
+                <w:sz w:val="18"/>
+                <w:szCs w:val="18"/>
+              </w:rPr>
+              <w:t>n</w:t>
+            </w:r>
+            <w:r>
+              <w:rPr>
+                <w:sz w:val="18"/>
+                <w:szCs w:val="18"/>
+              </w:rPr>
+              <w:t>sure</w:t>
+            </w:r>
+            <w:r>
+              <w:rPr>
+                <w:sz w:val="18"/>
+                <w:szCs w:val="18"/>
+              </w:rPr>
+              <w:t xml:space="preserve"> on whether </w:t>
+            </w:r>
+            <w:r>
+              <w:rPr>
+                <w:sz w:val="18"/>
+                <w:szCs w:val="18"/>
+              </w:rPr>
+              <w:t>i</w:t>
+            </w:r>
+            <w:r>
+              <w:rPr>
+                <w:sz w:val="18"/>
+                <w:szCs w:val="18"/>
+              </w:rPr>
+              <w:t xml:space="preserve"> am going to add these, as they are just </w:t>
+            </w:r>
+            <w:r>
+              <w:rPr>
+                <w:sz w:val="18"/>
+                <w:szCs w:val="18"/>
+              </w:rPr>
+              <w:t>possible options</w:t>
+            </w:r>
+            <w:r>
+              <w:rPr>
+                <w:sz w:val="18"/>
+                <w:szCs w:val="18"/>
+              </w:rPr>
+              <w:t xml:space="preserve"> </w:t>
+            </w:r>
+            <w:r>
+              <w:rPr>
+                <w:sz w:val="18"/>
+                <w:szCs w:val="18"/>
+              </w:rPr>
+              <w:t>i</w:t>
+            </w:r>
+            <w:r>
+              <w:rPr>
+                <w:sz w:val="18"/>
+                <w:szCs w:val="18"/>
+              </w:rPr>
+              <w:t xml:space="preserve"> have thought of</w:t>
+            </w:r>
           </w:p>
         </w:tc>
       </w:tr>
@@ -2997,6 +3464,7 @@
         <w:tc>
           <w:tcPr>
             <w:tcW w:w="1958" w:type="dxa"/>
+            <w:tcMar/>
           </w:tcPr>
           <w:p>
             <w:pPr>
@@ -3005,11 +3473,19 @@
                 <w:szCs w:val="28"/>
               </w:rPr>
             </w:pPr>
+            <w:r>
+              <w:rPr>
+                <w:sz w:val="28"/>
+                <w:szCs w:val="28"/>
+              </w:rPr>
+              <w:t>The ”Map”</w:t>
+            </w:r>
           </w:p>
         </w:tc>
         <w:tc>
           <w:tcPr>
             <w:tcW w:w="3616" w:type="dxa"/>
+            <w:tcMar/>
           </w:tcPr>
           <w:p>
             <w:pPr>
@@ -3018,11 +3494,40 @@
                 <w:szCs w:val="18"/>
               </w:rPr>
             </w:pPr>
+            <w:r>
+              <w:rPr>
+                <w:sz w:val="18"/>
+                <w:szCs w:val="18"/>
+              </w:rPr>
+              <w:t xml:space="preserve">The </w:t>
+            </w:r>
+            <w:r>
+              <w:rPr>
+                <w:sz w:val="18"/>
+                <w:szCs w:val="18"/>
+              </w:rPr>
+              <w:t xml:space="preserve">game’s map is going to have 2 layers, one for the </w:t>
+            </w:r>
+            <w:r>
+              <w:rPr>
+                <w:sz w:val="18"/>
+                <w:szCs w:val="18"/>
+              </w:rPr>
+              <w:t xml:space="preserve">Levels, and one for the stages. Within a level there are going to be a varying number of stages with a range of difficulty, as difficult corresponds to the </w:t>
+            </w:r>
+            <w:r>
+              <w:rPr>
+                <w:sz w:val="18"/>
+                <w:szCs w:val="18"/>
+              </w:rPr>
+              <w:t>number of stages and their internal challenge.</w:t>
+            </w:r>
           </w:p>
         </w:tc>
         <w:tc>
           <w:tcPr>
             <w:tcW w:w="3442" w:type="dxa"/>
+            <w:tcMar/>
           </w:tcPr>
           <w:p>
             <w:pPr>
@@ -3031,100 +3536,90 @@
                 <w:szCs w:val="18"/>
               </w:rPr>
             </w:pPr>
-          </w:p>
-        </w:tc>
-      </w:tr>
-      <w:tr>
-        <w:trPr>
-          <w:trHeight w:val="772"/>
-        </w:trPr>
-        <w:tc>
-          <w:tcPr>
-            <w:tcW w:w="1958" w:type="dxa"/>
-          </w:tcPr>
-          <w:p>
-            <w:pPr>
-              <w:rPr>
-                <w:sz w:val="28"/>
-                <w:szCs w:val="28"/>
-              </w:rPr>
-            </w:pPr>
-          </w:p>
-        </w:tc>
-        <w:tc>
-          <w:tcPr>
-            <w:tcW w:w="3616" w:type="dxa"/>
-          </w:tcPr>
-          <w:p>
-            <w:pPr>
-              <w:rPr>
-                <w:sz w:val="18"/>
-                <w:szCs w:val="18"/>
-              </w:rPr>
-            </w:pPr>
-          </w:p>
-        </w:tc>
-        <w:tc>
-          <w:tcPr>
-            <w:tcW w:w="3442" w:type="dxa"/>
-          </w:tcPr>
-          <w:p>
-            <w:pPr>
-              <w:rPr>
-                <w:sz w:val="18"/>
-                <w:szCs w:val="18"/>
-              </w:rPr>
-            </w:pPr>
-          </w:p>
-        </w:tc>
-      </w:tr>
-      <w:tr>
-        <w:trPr>
-          <w:trHeight w:val="772"/>
-        </w:trPr>
-        <w:tc>
-          <w:tcPr>
-            <w:tcW w:w="1958" w:type="dxa"/>
-          </w:tcPr>
-          <w:p>
-            <w:pPr>
-              <w:rPr>
-                <w:sz w:val="28"/>
-                <w:szCs w:val="28"/>
-              </w:rPr>
-            </w:pPr>
-          </w:p>
-        </w:tc>
-        <w:tc>
-          <w:tcPr>
-            <w:tcW w:w="3616" w:type="dxa"/>
-          </w:tcPr>
-          <w:p>
-            <w:pPr>
-              <w:rPr>
-                <w:sz w:val="18"/>
-                <w:szCs w:val="18"/>
-              </w:rPr>
-            </w:pPr>
-          </w:p>
-        </w:tc>
-        <w:tc>
-          <w:tcPr>
-            <w:tcW w:w="3442" w:type="dxa"/>
-          </w:tcPr>
-          <w:p>
-            <w:pPr>
-              <w:rPr>
-                <w:sz w:val="18"/>
-                <w:szCs w:val="18"/>
-              </w:rPr>
-            </w:pPr>
+            <w:r>
+              <w:rPr>
+                <w:sz w:val="18"/>
+                <w:szCs w:val="18"/>
+              </w:rPr>
+              <w:t xml:space="preserve">This will </w:t>
+            </w:r>
+            <w:r>
+              <w:rPr>
+                <w:sz w:val="18"/>
+                <w:szCs w:val="18"/>
+              </w:rPr>
+              <w:t>most likely be</w:t>
+            </w:r>
+            <w:r>
+              <w:rPr>
+                <w:sz w:val="18"/>
+                <w:szCs w:val="18"/>
+              </w:rPr>
+              <w:t xml:space="preserve"> necessary but also if </w:t>
+            </w:r>
+            <w:r>
+              <w:rPr>
+                <w:sz w:val="18"/>
+                <w:szCs w:val="18"/>
+              </w:rPr>
+              <w:t>i</w:t>
+            </w:r>
+            <w:r>
+              <w:rPr>
+                <w:sz w:val="18"/>
+                <w:szCs w:val="18"/>
+              </w:rPr>
+              <w:t xml:space="preserve"> only make one or 2 stages </w:t>
+            </w:r>
+            <w:r>
+              <w:rPr>
+                <w:sz w:val="18"/>
+                <w:szCs w:val="18"/>
+              </w:rPr>
+              <w:t>i</w:t>
+            </w:r>
+            <w:r>
+              <w:rPr>
+                <w:sz w:val="18"/>
+                <w:szCs w:val="18"/>
+              </w:rPr>
+              <w:t xml:space="preserve"> </w:t>
+            </w:r>
+            <w:r>
+              <w:rPr>
+                <w:sz w:val="18"/>
+                <w:szCs w:val="18"/>
+              </w:rPr>
+              <w:t>won’t</w:t>
+            </w:r>
+            <w:r>
+              <w:rPr>
+                <w:sz w:val="18"/>
+                <w:szCs w:val="18"/>
+              </w:rPr>
+              <w:t xml:space="preserve"> need the map as the level </w:t>
+            </w:r>
+            <w:r>
+              <w:rPr>
+                <w:sz w:val="18"/>
+                <w:szCs w:val="18"/>
+              </w:rPr>
+              <w:t>wouldn’t</w:t>
+            </w:r>
+            <w:r>
+              <w:rPr>
+                <w:sz w:val="18"/>
+                <w:szCs w:val="18"/>
+              </w:rPr>
+              <w:t xml:space="preserve"> be that small.</w:t>
+            </w:r>
           </w:p>
         </w:tc>
       </w:tr>
     </w:tbl>
-    <w:bookmarkStart w:id="0" w:name="_MON_1810369043"/>
+    <w:bookmarkStart w:name="_MON_1810369043" w:id="0"/>
     <w:bookmarkEnd w:id="0"/>
+    <w:p/>
     <w:p>
       <w:pPr>
         <w:rPr>
@@ -3138,7 +3633,7 @@
           <w:szCs w:val="28"/>
         </w:rPr>
         <w:object w:dxaOrig="13023" w:dyaOrig="28321" w14:anchorId="2E4E5ADC">
-          <v:shapetype id="_x0000_t75" coordsize="21600,21600" o:spt="75" o:preferrelative="t" path="m@4@5l@4@11@9@11@9@5xe" filled="f" stroked="f">
+          <v:shapetype id="_x0000_t75" coordsize="21600,21600" filled="f" stroked="f" o:spt="75" o:preferrelative="t" path="m@4@5l@4@11@9@11@9@5xe">
             <v:stroke joinstyle="miter"/>
             <v:formulas>
               <v:f eqn="if lineDrawn pixelLineWidth 0"/>
@@ -3154,21 +3649,23 @@
               <v:f eqn="prod @7 21600 pixelHeight"/>
               <v:f eqn="sum @10 21600 0"/>
             </v:formulas>
-            <v:path o:extrusionok="f" gradientshapeok="t" o:connecttype="rect"/>
+            <v:path gradientshapeok="t" o:connecttype="rect" o:extrusionok="f"/>
             <o:lock v:ext="edit" aspectratio="t"/>
           </v:shapetype>
-          <v:shape id="_x0000_i1101" type="#_x0000_t75" style="width:568.1pt;height:1375.1pt" o:ole="">
-            <v:imagedata r:id="rId11" o:title=""/>
+          <v:shape id="_x0000_i1025" style="width:567.85pt;height:1374.9pt" o:ole="" type="#_x0000_t75">
+            <v:imagedata o:title="" r:id="rId11"/>
           </v:shape>
-          <o:OLEObject Type="Embed" ProgID="Excel.Sheet.12" ShapeID="_x0000_i1101" DrawAspect="Content" ObjectID="_1811322715" r:id="rId12"/>
+          <o:OLEObject Type="Embed" ProgID="Excel.Sheet.12" ShapeID="_x0000_i1025" DrawAspect="Content" ObjectID="_1813739482" r:id="rId12"/>
         </w:object>
       </w:r>
     </w:p>
     <w:sectPr>
-      <w:pgSz w:w="11906" w:h="16838"/>
+      <w:pgSz w:w="11906" w:h="16838" w:orient="portrait"/>
       <w:pgMar w:top="720" w:right="720" w:bottom="720" w:left="720" w:header="708" w:footer="708" w:gutter="0"/>
       <w:cols w:space="708"/>
       <w:docGrid w:linePitch="360"/>
+      <w:headerReference w:type="default" r:id="Rd6628cd11fa849da"/>
+      <w:footerReference w:type="default" r:id="R052c6eca7fda4327"/>
     </w:sectPr>
   </w:body>
 </w:document>
@@ -3199,6 +3696,77 @@
 </w:endnotes>
 </file>
 
+<file path=word/footer.xml><?xml version="1.0" encoding="utf-8"?>
+<w:ftr xmlns:w14="http://schemas.microsoft.com/office/word/2010/wordml" xmlns:w="http://schemas.openxmlformats.org/wordprocessingml/2006/main">
+  <w:tbl>
+    <w:tblPr>
+      <w:tblStyle w:val="TableNormal"/>
+      <w:bidiVisual w:val="0"/>
+      <w:tblW w:w="0" w:type="auto"/>
+      <w:tblLayout w:type="fixed"/>
+      <w:tblLook w:val="06A0" w:firstRow="1" w:lastRow="0" w:firstColumn="1" w:lastColumn="0" w:noHBand="1" w:noVBand="1"/>
+    </w:tblPr>
+    <w:tblGrid>
+      <w:gridCol w:w="3485"/>
+      <w:gridCol w:w="3485"/>
+      <w:gridCol w:w="3485"/>
+    </w:tblGrid>
+    <w:tr>
+      <w:trPr>
+        <w:trHeight w:val="300"/>
+      </w:trPr>
+      <w:tc>
+        <w:tcPr>
+          <w:tcW w:w="3485" w:type="dxa"/>
+          <w:tcMar/>
+        </w:tcPr>
+        <w:p>
+          <w:pPr>
+            <w:pStyle w:val="Header"/>
+            <w:bidi w:val="0"/>
+            <w:ind w:left="-115"/>
+            <w:jc w:val="left"/>
+          </w:pPr>
+        </w:p>
+      </w:tc>
+      <w:tc>
+        <w:tcPr>
+          <w:tcW w:w="3485" w:type="dxa"/>
+          <w:tcMar/>
+        </w:tcPr>
+        <w:p>
+          <w:pPr>
+            <w:pStyle w:val="Header"/>
+            <w:bidi w:val="0"/>
+            <w:jc w:val="center"/>
+          </w:pPr>
+        </w:p>
+      </w:tc>
+      <w:tc>
+        <w:tcPr>
+          <w:tcW w:w="3485" w:type="dxa"/>
+          <w:tcMar/>
+        </w:tcPr>
+        <w:p>
+          <w:pPr>
+            <w:pStyle w:val="Header"/>
+            <w:bidi w:val="0"/>
+            <w:ind w:right="-115"/>
+            <w:jc w:val="right"/>
+          </w:pPr>
+        </w:p>
+      </w:tc>
+    </w:tr>
+  </w:tbl>
+  <w:p>
+    <w:pPr>
+      <w:pStyle w:val="Footer"/>
+      <w:bidi w:val="0"/>
+    </w:pPr>
+  </w:p>
+</w:ftr>
+</file>
+
 <file path=word/footnotes.xml><?xml version="1.0" encoding="utf-8"?>
 <w:footnotes xmlns:wpc="http://schemas.microsoft.com/office/word/2010/wordprocessingCanvas" xmlns:cx="http://schemas.microsoft.com/office/drawing/2014/chartex" xmlns:cx1="http://schemas.microsoft.com/office/drawing/2015/9/8/chartex" xmlns:cx2="http://schemas.microsoft.com/office/drawing/2015/10/21/chartex" xmlns:cx3="http://schemas.microsoft.com/office/drawing/2016/5/9/chartex" xmlns:cx4="http://schemas.microsoft.com/office/drawing/2016/5/10/chartex" xmlns:cx5="http://schemas.microsoft.com/office/drawing/2016/5/11/chartex" xmlns:cx6="http://schemas.microsoft.com/office/drawing/2016/5/12/chartex" xmlns:cx7="http://schemas.microsoft.com/office/drawing/2016/5/13/chartex" xmlns:cx8="http://schemas.microsoft.com/office/drawing/2016/5/14/chartex" xmlns:mc="http://schemas.openxmlformats.org/markup-compatibility/2006" xmlns:aink="http://schemas.microsoft.com/office/drawing/2016/ink" xmlns:am3d="http://schemas.microsoft.com/office/drawing/2017/model3d" xmlns:o="urn:schemas-microsoft-com:office:office" xmlns:oel="http://schemas.microsoft.com/office/2019/extlst" xmlns:r="http://schemas.openxmlformats.org/officeDocument/2006/relationships" xmlns:m="http://schemas.openxmlformats.org/officeDocument/2006/math" xmlns:v="urn:schemas-microsoft-com:vml" xmlns:wp14="http://schemas.microsoft.com/office/word/2010/wordprocessingDrawing" xmlns:wp="http://schemas.openxmlformats.org/drawingml/2006/wordprocessingDrawing" xmlns:w10="urn:schemas-microsoft-com:office:word" xmlns:w="http://schemas.openxmlformats.org/wordprocessingml/2006/main" xmlns:w14="http://schemas.microsoft.com/office/word/2010/wordml" xmlns:w15="http://schemas.microsoft.com/office/word/2012/wordml" xmlns:w16cex="http://schemas.microsoft.com/office/word/2018/wordml/cex" xmlns:w16cid="http://schemas.microsoft.com/office/word/2016/wordml/cid" xmlns:w16="http://schemas.microsoft.com/office/word/2018/wordml" xmlns:w16du="http://schemas.microsoft.com/office/word/2023/wordml/word16du" xmlns:w16sdtdh="http://schemas.microsoft.com/office/word/2020/wordml/sdtdatahash" xmlns:w16sdtfl="http://schemas.microsoft.com/office/word/2024/wordml/sdtformatlock" xmlns:w16se="http://schemas.microsoft.com/office/word/2015/wordml/symex" xmlns:wpg="http://schemas.microsoft.com/office/word/2010/wordprocessingGroup" xmlns:wpi="http://schemas.microsoft.com/office/word/2010/wordprocessingInk" xmlns:wne="http://schemas.microsoft.com/office/word/2006/wordml" xmlns:wps="http://schemas.microsoft.com/office/word/2010/wordprocessingShape" mc:Ignorable="w14 w15 w16se w16cid w16 w16cex w16sdtdh w16sdtfl w16du wp14">
   <w:footnote w:type="separator" w:id="-1">
@@ -3222,6 +3790,100 @@
     </w:p>
   </w:footnote>
 </w:footnotes>
+</file>
+
+<file path=word/header.xml><?xml version="1.0" encoding="utf-8"?>
+<w:hdr xmlns:w14="http://schemas.microsoft.com/office/word/2010/wordml" xmlns:w="http://schemas.openxmlformats.org/wordprocessingml/2006/main">
+  <w:tbl>
+    <w:tblPr>
+      <w:tblStyle w:val="TableNormal"/>
+      <w:bidiVisual w:val="0"/>
+      <w:tblW w:w="0" w:type="auto"/>
+      <w:tblLayout w:type="fixed"/>
+      <w:tblLook w:val="06A0" w:firstRow="1" w:lastRow="0" w:firstColumn="1" w:lastColumn="0" w:noHBand="1" w:noVBand="1"/>
+    </w:tblPr>
+    <w:tblGrid>
+      <w:gridCol w:w="3485"/>
+      <w:gridCol w:w="3485"/>
+      <w:gridCol w:w="3485"/>
+    </w:tblGrid>
+    <w:tr>
+      <w:trPr>
+        <w:trHeight w:val="300"/>
+      </w:trPr>
+      <w:tc>
+        <w:tcPr>
+          <w:tcW w:w="3485" w:type="dxa"/>
+          <w:tcMar/>
+        </w:tcPr>
+        <w:p>
+          <w:pPr>
+            <w:pStyle w:val="Header"/>
+            <w:bidi w:val="0"/>
+            <w:ind w:left="-115"/>
+            <w:jc w:val="left"/>
+          </w:pPr>
+        </w:p>
+      </w:tc>
+      <w:tc>
+        <w:tcPr>
+          <w:tcW w:w="3485" w:type="dxa"/>
+          <w:tcMar/>
+        </w:tcPr>
+        <w:p>
+          <w:pPr>
+            <w:pStyle w:val="Header"/>
+            <w:bidi w:val="0"/>
+            <w:jc w:val="center"/>
+          </w:pPr>
+        </w:p>
+      </w:tc>
+      <w:tc>
+        <w:tcPr>
+          <w:tcW w:w="3485" w:type="dxa"/>
+          <w:tcMar/>
+        </w:tcPr>
+        <w:p>
+          <w:pPr>
+            <w:pStyle w:val="Header"/>
+            <w:bidi w:val="0"/>
+            <w:ind w:right="-115"/>
+            <w:jc w:val="right"/>
+          </w:pPr>
+        </w:p>
+      </w:tc>
+    </w:tr>
+  </w:tbl>
+  <w:p>
+    <w:pPr>
+      <w:pStyle w:val="Header"/>
+      <w:bidi w:val="0"/>
+    </w:pPr>
+  </w:p>
+</w:hdr>
+</file>
+
+<file path=word/intelligence2.xml><?xml version="1.0" encoding="utf-8"?>
+<int2:intelligence xmlns:int2="http://schemas.microsoft.com/office/intelligence/2020/intelligence">
+  <int2:observations>
+    <int2:textHash int2:hashCode="N/534C6bUVzGXs" int2:id="yQ7bd4zm">
+      <int2:state int2:type="spell" int2:value="Rejected"/>
+    </int2:textHash>
+    <int2:textHash int2:hashCode="d7eRZTW4DKBkrI" int2:id="XBipxuEW">
+      <int2:state int2:type="spell" int2:value="Rejected"/>
+    </int2:textHash>
+    <int2:textHash int2:hashCode="1cxqVGEIqumzVL" int2:id="h4Sesal6">
+      <int2:state int2:type="spell" int2:value="Rejected"/>
+    </int2:textHash>
+    <int2:textHash int2:hashCode="PhCurObMFRCNlq" int2:id="OqpNA71d">
+      <int2:state int2:type="spell" int2:value="Rejected"/>
+    </int2:textHash>
+    <int2:bookmark int2:bookmarkName="_Int_8IWGRpsc" int2:invalidationBookmarkName="" int2:hashCode="oDKeFME1Nby2NZ" int2:id="vyhWaiq4">
+      <int2:state int2:type="style" int2:value="Rejected"/>
+    </int2:bookmark>
+  </int2:observations>
+  <int2:intelligenceSettings/>
+</int2:intelligence>
 </file>
 
 <file path=word/numbering.xml><?xml version="1.0" encoding="utf-8"?>
@@ -3238,7 +3900,7 @@
         <w:ind w:left="390" w:hanging="360"/>
       </w:pPr>
       <w:rPr>
-        <w:rFonts w:ascii="Aptos" w:eastAsiaTheme="minorHAnsi" w:hAnsi="Aptos" w:cstheme="minorBidi" w:hint="default"/>
+        <w:rFonts w:hint="default" w:ascii="Aptos" w:hAnsi="Aptos" w:eastAsiaTheme="minorHAnsi" w:cstheme="minorBidi"/>
       </w:rPr>
     </w:lvl>
     <w:lvl w:ilvl="1" w:tplc="08090003" w:tentative="1">
@@ -3250,7 +3912,7 @@
         <w:ind w:left="1110" w:hanging="360"/>
       </w:pPr>
       <w:rPr>
-        <w:rFonts w:ascii="Courier New" w:hAnsi="Courier New" w:cs="Courier New" w:hint="default"/>
+        <w:rFonts w:hint="default" w:ascii="Courier New" w:hAnsi="Courier New" w:cs="Courier New"/>
       </w:rPr>
     </w:lvl>
     <w:lvl w:ilvl="2" w:tplc="08090005" w:tentative="1">
@@ -3262,7 +3924,7 @@
         <w:ind w:left="1830" w:hanging="360"/>
       </w:pPr>
       <w:rPr>
-        <w:rFonts w:ascii="Wingdings" w:hAnsi="Wingdings" w:hint="default"/>
+        <w:rFonts w:hint="default" w:ascii="Wingdings" w:hAnsi="Wingdings"/>
       </w:rPr>
     </w:lvl>
     <w:lvl w:ilvl="3" w:tplc="08090001" w:tentative="1">
@@ -3274,7 +3936,7 @@
         <w:ind w:left="2550" w:hanging="360"/>
       </w:pPr>
       <w:rPr>
-        <w:rFonts w:ascii="Symbol" w:hAnsi="Symbol" w:hint="default"/>
+        <w:rFonts w:hint="default" w:ascii="Symbol" w:hAnsi="Symbol"/>
       </w:rPr>
     </w:lvl>
     <w:lvl w:ilvl="4" w:tplc="08090003" w:tentative="1">
@@ -3286,7 +3948,7 @@
         <w:ind w:left="3270" w:hanging="360"/>
       </w:pPr>
       <w:rPr>
-        <w:rFonts w:ascii="Courier New" w:hAnsi="Courier New" w:cs="Courier New" w:hint="default"/>
+        <w:rFonts w:hint="default" w:ascii="Courier New" w:hAnsi="Courier New" w:cs="Courier New"/>
       </w:rPr>
     </w:lvl>
     <w:lvl w:ilvl="5" w:tplc="08090005" w:tentative="1">
@@ -3298,7 +3960,7 @@
         <w:ind w:left="3990" w:hanging="360"/>
       </w:pPr>
       <w:rPr>
-        <w:rFonts w:ascii="Wingdings" w:hAnsi="Wingdings" w:hint="default"/>
+        <w:rFonts w:hint="default" w:ascii="Wingdings" w:hAnsi="Wingdings"/>
       </w:rPr>
     </w:lvl>
     <w:lvl w:ilvl="6" w:tplc="08090001" w:tentative="1">
@@ -3310,7 +3972,7 @@
         <w:ind w:left="4710" w:hanging="360"/>
       </w:pPr>
       <w:rPr>
-        <w:rFonts w:ascii="Symbol" w:hAnsi="Symbol" w:hint="default"/>
+        <w:rFonts w:hint="default" w:ascii="Symbol" w:hAnsi="Symbol"/>
       </w:rPr>
     </w:lvl>
     <w:lvl w:ilvl="7" w:tplc="08090003" w:tentative="1">
@@ -3322,7 +3984,7 @@
         <w:ind w:left="5430" w:hanging="360"/>
       </w:pPr>
       <w:rPr>
-        <w:rFonts w:ascii="Courier New" w:hAnsi="Courier New" w:cs="Courier New" w:hint="default"/>
+        <w:rFonts w:hint="default" w:ascii="Courier New" w:hAnsi="Courier New" w:cs="Courier New"/>
       </w:rPr>
     </w:lvl>
     <w:lvl w:ilvl="8" w:tplc="08090005" w:tentative="1">
@@ -3334,7 +3996,7 @@
         <w:ind w:left="6150" w:hanging="360"/>
       </w:pPr>
       <w:rPr>
-        <w:rFonts w:ascii="Wingdings" w:hAnsi="Wingdings" w:hint="default"/>
+        <w:rFonts w:hint="default" w:ascii="Wingdings" w:hAnsi="Wingdings"/>
       </w:rPr>
     </w:lvl>
   </w:abstractNum>
@@ -3350,7 +4012,7 @@
         <w:ind w:left="720" w:hanging="360"/>
       </w:pPr>
       <w:rPr>
-        <w:rFonts w:ascii="Aptos" w:eastAsiaTheme="minorHAnsi" w:hAnsi="Aptos" w:cstheme="minorBidi" w:hint="default"/>
+        <w:rFonts w:hint="default" w:ascii="Aptos" w:hAnsi="Aptos" w:eastAsiaTheme="minorHAnsi" w:cstheme="minorBidi"/>
       </w:rPr>
     </w:lvl>
     <w:lvl w:ilvl="1" w:tplc="08090003" w:tentative="1">
@@ -3362,7 +4024,7 @@
         <w:ind w:left="1440" w:hanging="360"/>
       </w:pPr>
       <w:rPr>
-        <w:rFonts w:ascii="Courier New" w:hAnsi="Courier New" w:cs="Courier New" w:hint="default"/>
+        <w:rFonts w:hint="default" w:ascii="Courier New" w:hAnsi="Courier New" w:cs="Courier New"/>
       </w:rPr>
     </w:lvl>
     <w:lvl w:ilvl="2" w:tplc="08090005" w:tentative="1">
@@ -3374,7 +4036,7 @@
         <w:ind w:left="2160" w:hanging="360"/>
       </w:pPr>
       <w:rPr>
-        <w:rFonts w:ascii="Wingdings" w:hAnsi="Wingdings" w:hint="default"/>
+        <w:rFonts w:hint="default" w:ascii="Wingdings" w:hAnsi="Wingdings"/>
       </w:rPr>
     </w:lvl>
     <w:lvl w:ilvl="3" w:tplc="08090001" w:tentative="1">
@@ -3386,7 +4048,7 @@
         <w:ind w:left="2880" w:hanging="360"/>
       </w:pPr>
       <w:rPr>
-        <w:rFonts w:ascii="Symbol" w:hAnsi="Symbol" w:hint="default"/>
+        <w:rFonts w:hint="default" w:ascii="Symbol" w:hAnsi="Symbol"/>
       </w:rPr>
     </w:lvl>
     <w:lvl w:ilvl="4" w:tplc="08090003" w:tentative="1">
@@ -3398,7 +4060,7 @@
         <w:ind w:left="3600" w:hanging="360"/>
       </w:pPr>
       <w:rPr>
-        <w:rFonts w:ascii="Courier New" w:hAnsi="Courier New" w:cs="Courier New" w:hint="default"/>
+        <w:rFonts w:hint="default" w:ascii="Courier New" w:hAnsi="Courier New" w:cs="Courier New"/>
       </w:rPr>
     </w:lvl>
     <w:lvl w:ilvl="5" w:tplc="08090005" w:tentative="1">
@@ -3410,7 +4072,7 @@
         <w:ind w:left="4320" w:hanging="360"/>
       </w:pPr>
       <w:rPr>
-        <w:rFonts w:ascii="Wingdings" w:hAnsi="Wingdings" w:hint="default"/>
+        <w:rFonts w:hint="default" w:ascii="Wingdings" w:hAnsi="Wingdings"/>
       </w:rPr>
     </w:lvl>
     <w:lvl w:ilvl="6" w:tplc="08090001" w:tentative="1">
@@ -3422,7 +4084,7 @@
         <w:ind w:left="5040" w:hanging="360"/>
       </w:pPr>
       <w:rPr>
-        <w:rFonts w:ascii="Symbol" w:hAnsi="Symbol" w:hint="default"/>
+        <w:rFonts w:hint="default" w:ascii="Symbol" w:hAnsi="Symbol"/>
       </w:rPr>
     </w:lvl>
     <w:lvl w:ilvl="7" w:tplc="08090003" w:tentative="1">
@@ -3434,7 +4096,7 @@
         <w:ind w:left="5760" w:hanging="360"/>
       </w:pPr>
       <w:rPr>
-        <w:rFonts w:ascii="Courier New" w:hAnsi="Courier New" w:cs="Courier New" w:hint="default"/>
+        <w:rFonts w:hint="default" w:ascii="Courier New" w:hAnsi="Courier New" w:cs="Courier New"/>
       </w:rPr>
     </w:lvl>
     <w:lvl w:ilvl="8" w:tplc="08090005" w:tentative="1">
@@ -3446,7 +4108,7 @@
         <w:ind w:left="6480" w:hanging="360"/>
       </w:pPr>
       <w:rPr>
-        <w:rFonts w:ascii="Wingdings" w:hAnsi="Wingdings" w:hint="default"/>
+        <w:rFonts w:hint="default" w:ascii="Wingdings" w:hAnsi="Wingdings"/>
       </w:rPr>
     </w:lvl>
   </w:abstractNum>
@@ -3464,7 +4126,7 @@
   <w:docDefaults>
     <w:rPrDefault>
       <w:rPr>
-        <w:rFonts w:asciiTheme="minorHAnsi" w:eastAsiaTheme="minorHAnsi" w:hAnsiTheme="minorHAnsi" w:cstheme="minorBidi"/>
+        <w:rFonts w:asciiTheme="minorHAnsi" w:hAnsiTheme="minorHAnsi" w:eastAsiaTheme="minorHAnsi" w:cstheme="minorBidi"/>
         <w:kern w:val="2"/>
         <w:sz w:val="24"/>
         <w:szCs w:val="24"/>
@@ -3481,14 +4143,14 @@
   <w:latentStyles w:defLockedState="0" w:defUIPriority="99" w:defSemiHidden="0" w:defUnhideWhenUsed="0" w:defQFormat="0" w:count="376">
     <w:lsdException w:name="Normal" w:uiPriority="0" w:qFormat="1"/>
     <w:lsdException w:name="heading 1" w:uiPriority="9" w:qFormat="1"/>
-    <w:lsdException w:name="heading 2" w:semiHidden="1" w:uiPriority="9" w:unhideWhenUsed="1" w:qFormat="1"/>
-    <w:lsdException w:name="heading 3" w:semiHidden="1" w:uiPriority="9" w:unhideWhenUsed="1" w:qFormat="1"/>
-    <w:lsdException w:name="heading 4" w:semiHidden="1" w:uiPriority="9" w:unhideWhenUsed="1" w:qFormat="1"/>
-    <w:lsdException w:name="heading 5" w:semiHidden="1" w:uiPriority="9" w:unhideWhenUsed="1" w:qFormat="1"/>
-    <w:lsdException w:name="heading 6" w:semiHidden="1" w:uiPriority="9" w:unhideWhenUsed="1" w:qFormat="1"/>
-    <w:lsdException w:name="heading 7" w:semiHidden="1" w:uiPriority="9" w:unhideWhenUsed="1" w:qFormat="1"/>
-    <w:lsdException w:name="heading 8" w:semiHidden="1" w:uiPriority="9" w:unhideWhenUsed="1" w:qFormat="1"/>
-    <w:lsdException w:name="heading 9" w:semiHidden="1" w:uiPriority="9" w:unhideWhenUsed="1" w:qFormat="1"/>
+    <w:lsdException w:name="heading 2" w:uiPriority="9" w:semiHidden="1" w:unhideWhenUsed="1" w:qFormat="1"/>
+    <w:lsdException w:name="heading 3" w:uiPriority="9" w:semiHidden="1" w:unhideWhenUsed="1" w:qFormat="1"/>
+    <w:lsdException w:name="heading 4" w:uiPriority="9" w:semiHidden="1" w:unhideWhenUsed="1" w:qFormat="1"/>
+    <w:lsdException w:name="heading 5" w:uiPriority="9" w:semiHidden="1" w:unhideWhenUsed="1" w:qFormat="1"/>
+    <w:lsdException w:name="heading 6" w:uiPriority="9" w:semiHidden="1" w:unhideWhenUsed="1" w:qFormat="1"/>
+    <w:lsdException w:name="heading 7" w:uiPriority="9" w:semiHidden="1" w:unhideWhenUsed="1" w:qFormat="1"/>
+    <w:lsdException w:name="heading 8" w:uiPriority="9" w:semiHidden="1" w:unhideWhenUsed="1" w:qFormat="1"/>
+    <w:lsdException w:name="heading 9" w:uiPriority="9" w:semiHidden="1" w:unhideWhenUsed="1" w:qFormat="1"/>
     <w:lsdException w:name="index 1" w:semiHidden="1" w:unhideWhenUsed="1"/>
     <w:lsdException w:name="index 2" w:semiHidden="1" w:unhideWhenUsed="1"/>
     <w:lsdException w:name="index 3" w:semiHidden="1" w:unhideWhenUsed="1"/>
@@ -3498,22 +4160,22 @@
     <w:lsdException w:name="index 7" w:semiHidden="1" w:unhideWhenUsed="1"/>
     <w:lsdException w:name="index 8" w:semiHidden="1" w:unhideWhenUsed="1"/>
     <w:lsdException w:name="index 9" w:semiHidden="1" w:unhideWhenUsed="1"/>
-    <w:lsdException w:name="toc 1" w:semiHidden="1" w:uiPriority="39" w:unhideWhenUsed="1"/>
-    <w:lsdException w:name="toc 2" w:semiHidden="1" w:uiPriority="39" w:unhideWhenUsed="1"/>
-    <w:lsdException w:name="toc 3" w:semiHidden="1" w:uiPriority="39" w:unhideWhenUsed="1"/>
-    <w:lsdException w:name="toc 4" w:semiHidden="1" w:uiPriority="39" w:unhideWhenUsed="1"/>
-    <w:lsdException w:name="toc 5" w:semiHidden="1" w:uiPriority="39" w:unhideWhenUsed="1"/>
-    <w:lsdException w:name="toc 6" w:semiHidden="1" w:uiPriority="39" w:unhideWhenUsed="1"/>
-    <w:lsdException w:name="toc 7" w:semiHidden="1" w:uiPriority="39" w:unhideWhenUsed="1"/>
-    <w:lsdException w:name="toc 8" w:semiHidden="1" w:uiPriority="39" w:unhideWhenUsed="1"/>
-    <w:lsdException w:name="toc 9" w:semiHidden="1" w:uiPriority="39" w:unhideWhenUsed="1"/>
+    <w:lsdException w:name="toc 1" w:uiPriority="39" w:semiHidden="1" w:unhideWhenUsed="1"/>
+    <w:lsdException w:name="toc 2" w:uiPriority="39" w:semiHidden="1" w:unhideWhenUsed="1"/>
+    <w:lsdException w:name="toc 3" w:uiPriority="39" w:semiHidden="1" w:unhideWhenUsed="1"/>
+    <w:lsdException w:name="toc 4" w:uiPriority="39" w:semiHidden="1" w:unhideWhenUsed="1"/>
+    <w:lsdException w:name="toc 5" w:uiPriority="39" w:semiHidden="1" w:unhideWhenUsed="1"/>
+    <w:lsdException w:name="toc 6" w:uiPriority="39" w:semiHidden="1" w:unhideWhenUsed="1"/>
+    <w:lsdException w:name="toc 7" w:uiPriority="39" w:semiHidden="1" w:unhideWhenUsed="1"/>
+    <w:lsdException w:name="toc 8" w:uiPriority="39" w:semiHidden="1" w:unhideWhenUsed="1"/>
+    <w:lsdException w:name="toc 9" w:uiPriority="39" w:semiHidden="1" w:unhideWhenUsed="1"/>
     <w:lsdException w:name="Normal Indent" w:semiHidden="1" w:unhideWhenUsed="1"/>
     <w:lsdException w:name="footnote text" w:semiHidden="1" w:unhideWhenUsed="1"/>
     <w:lsdException w:name="annotation text" w:semiHidden="1" w:unhideWhenUsed="1"/>
     <w:lsdException w:name="header" w:semiHidden="1" w:unhideWhenUsed="1"/>
     <w:lsdException w:name="footer" w:semiHidden="1" w:unhideWhenUsed="1"/>
     <w:lsdException w:name="index heading" w:semiHidden="1" w:unhideWhenUsed="1"/>
-    <w:lsdException w:name="caption" w:semiHidden="1" w:uiPriority="35" w:unhideWhenUsed="1" w:qFormat="1"/>
+    <w:lsdException w:name="caption" w:uiPriority="35" w:semiHidden="1" w:unhideWhenUsed="1" w:qFormat="1"/>
     <w:lsdException w:name="table of figures" w:semiHidden="1" w:unhideWhenUsed="1"/>
     <w:lsdException w:name="envelope address" w:semiHidden="1" w:unhideWhenUsed="1"/>
     <w:lsdException w:name="envelope return" w:semiHidden="1" w:unhideWhenUsed="1"/>
@@ -3544,7 +4206,7 @@
     <w:lsdException w:name="Title" w:uiPriority="10" w:qFormat="1"/>
     <w:lsdException w:name="Closing" w:semiHidden="1" w:unhideWhenUsed="1"/>
     <w:lsdException w:name="Signature" w:semiHidden="1" w:unhideWhenUsed="1"/>
-    <w:lsdException w:name="Default Paragraph Font" w:semiHidden="1" w:uiPriority="1" w:unhideWhenUsed="1"/>
+    <w:lsdException w:name="Default Paragraph Font" w:uiPriority="1" w:semiHidden="1" w:unhideWhenUsed="1"/>
     <w:lsdException w:name="Body Text" w:semiHidden="1" w:unhideWhenUsed="1"/>
     <w:lsdException w:name="Body Text Indent" w:semiHidden="1" w:unhideWhenUsed="1"/>
     <w:lsdException w:name="List Continue" w:semiHidden="1" w:unhideWhenUsed="1"/>
@@ -3744,8 +4406,8 @@
     <w:lsdException w:name="Subtle Reference" w:uiPriority="31" w:qFormat="1"/>
     <w:lsdException w:name="Intense Reference" w:uiPriority="32" w:qFormat="1"/>
     <w:lsdException w:name="Book Title" w:uiPriority="33" w:qFormat="1"/>
-    <w:lsdException w:name="Bibliography" w:semiHidden="1" w:uiPriority="37" w:unhideWhenUsed="1"/>
-    <w:lsdException w:name="TOC Heading" w:semiHidden="1" w:uiPriority="39" w:unhideWhenUsed="1" w:qFormat="1"/>
+    <w:lsdException w:name="Bibliography" w:uiPriority="37" w:semiHidden="1" w:unhideWhenUsed="1"/>
+    <w:lsdException w:name="TOC Heading" w:uiPriority="39" w:semiHidden="1" w:unhideWhenUsed="1" w:qFormat="1"/>
     <w:lsdException w:name="Plain Table 1" w:uiPriority="41"/>
     <w:lsdException w:name="Plain Table 2" w:uiPriority="42"/>
     <w:lsdException w:name="Plain Table 3" w:uiPriority="43"/>
@@ -3856,7 +4518,7 @@
     <w:lsdException w:name="Unresolved Mention" w:semiHidden="1" w:unhideWhenUsed="1"/>
     <w:lsdException w:name="Smart Link" w:semiHidden="1" w:unhideWhenUsed="1"/>
   </w:latentStyles>
-  <w:style w:type="paragraph" w:default="1" w:styleId="Normal">
+  <w:style w:type="paragraph" w:styleId="Normal" w:default="1">
     <w:name w:val="Normal"/>
     <w:qFormat/>
   </w:style>
@@ -3875,7 +4537,7 @@
       <w:outlineLvl w:val="0"/>
     </w:pPr>
     <w:rPr>
-      <w:rFonts w:asciiTheme="majorHAnsi" w:eastAsiaTheme="majorEastAsia" w:hAnsiTheme="majorHAnsi" w:cstheme="majorBidi"/>
+      <w:rFonts w:asciiTheme="majorHAnsi" w:hAnsiTheme="majorHAnsi" w:eastAsiaTheme="majorEastAsia" w:cstheme="majorBidi"/>
       <w:color w:val="0F4761" w:themeColor="accent1" w:themeShade="BF"/>
       <w:sz w:val="40"/>
       <w:szCs w:val="40"/>
@@ -3898,7 +4560,7 @@
       <w:outlineLvl w:val="1"/>
     </w:pPr>
     <w:rPr>
-      <w:rFonts w:asciiTheme="majorHAnsi" w:eastAsiaTheme="majorEastAsia" w:hAnsiTheme="majorHAnsi" w:cstheme="majorBidi"/>
+      <w:rFonts w:asciiTheme="majorHAnsi" w:hAnsiTheme="majorHAnsi" w:eastAsiaTheme="majorEastAsia" w:cstheme="majorBidi"/>
       <w:color w:val="0F4761" w:themeColor="accent1" w:themeShade="BF"/>
       <w:sz w:val="32"/>
       <w:szCs w:val="32"/>
@@ -4059,13 +4721,13 @@
       <w:color w:val="272727" w:themeColor="text1" w:themeTint="D8"/>
     </w:rPr>
   </w:style>
-  <w:style w:type="character" w:default="1" w:styleId="DefaultParagraphFont">
+  <w:style w:type="character" w:styleId="DefaultParagraphFont" w:default="1">
     <w:name w:val="Default Paragraph Font"/>
     <w:uiPriority w:val="1"/>
     <w:semiHidden/>
     <w:unhideWhenUsed/>
   </w:style>
-  <w:style w:type="table" w:default="1" w:styleId="TableNormal">
+  <w:style w:type="table" w:styleId="TableNormal" w:default="1">
     <w:name w:val="Normal Table"/>
     <w:uiPriority w:val="99"/>
     <w:semiHidden/>
@@ -4080,26 +4742,26 @@
       </w:tblCellMar>
     </w:tblPr>
   </w:style>
-  <w:style w:type="numbering" w:default="1" w:styleId="NoList">
+  <w:style w:type="numbering" w:styleId="NoList" w:default="1">
     <w:name w:val="No List"/>
     <w:uiPriority w:val="99"/>
     <w:semiHidden/>
     <w:unhideWhenUsed/>
   </w:style>
-  <w:style w:type="character" w:customStyle="1" w:styleId="Heading1Char">
+  <w:style w:type="character" w:styleId="Heading1Char" w:customStyle="1">
     <w:name w:val="Heading 1 Char"/>
     <w:basedOn w:val="DefaultParagraphFont"/>
     <w:link w:val="Heading1"/>
     <w:uiPriority w:val="9"/>
     <w:rsid w:val="00EF2511"/>
     <w:rPr>
-      <w:rFonts w:asciiTheme="majorHAnsi" w:eastAsiaTheme="majorEastAsia" w:hAnsiTheme="majorHAnsi" w:cstheme="majorBidi"/>
+      <w:rFonts w:asciiTheme="majorHAnsi" w:hAnsiTheme="majorHAnsi" w:eastAsiaTheme="majorEastAsia" w:cstheme="majorBidi"/>
       <w:color w:val="0F4761" w:themeColor="accent1" w:themeShade="BF"/>
       <w:sz w:val="40"/>
       <w:szCs w:val="40"/>
     </w:rPr>
   </w:style>
-  <w:style w:type="character" w:customStyle="1" w:styleId="Heading2Char">
+  <w:style w:type="character" w:styleId="Heading2Char" w:customStyle="1">
     <w:name w:val="Heading 2 Char"/>
     <w:basedOn w:val="DefaultParagraphFont"/>
     <w:link w:val="Heading2"/>
@@ -4107,13 +4769,13 @@
     <w:semiHidden/>
     <w:rsid w:val="00EF2511"/>
     <w:rPr>
-      <w:rFonts w:asciiTheme="majorHAnsi" w:eastAsiaTheme="majorEastAsia" w:hAnsiTheme="majorHAnsi" w:cstheme="majorBidi"/>
+      <w:rFonts w:asciiTheme="majorHAnsi" w:hAnsiTheme="majorHAnsi" w:eastAsiaTheme="majorEastAsia" w:cstheme="majorBidi"/>
       <w:color w:val="0F4761" w:themeColor="accent1" w:themeShade="BF"/>
       <w:sz w:val="32"/>
       <w:szCs w:val="32"/>
     </w:rPr>
   </w:style>
-  <w:style w:type="character" w:customStyle="1" w:styleId="Heading3Char">
+  <w:style w:type="character" w:styleId="Heading3Char" w:customStyle="1">
     <w:name w:val="Heading 3 Char"/>
     <w:basedOn w:val="DefaultParagraphFont"/>
     <w:link w:val="Heading3"/>
@@ -4127,7 +4789,7 @@
       <w:szCs w:val="28"/>
     </w:rPr>
   </w:style>
-  <w:style w:type="character" w:customStyle="1" w:styleId="Heading4Char">
+  <w:style w:type="character" w:styleId="Heading4Char" w:customStyle="1">
     <w:name w:val="Heading 4 Char"/>
     <w:basedOn w:val="DefaultParagraphFont"/>
     <w:link w:val="Heading4"/>
@@ -4141,7 +4803,7 @@
       <w:color w:val="0F4761" w:themeColor="accent1" w:themeShade="BF"/>
     </w:rPr>
   </w:style>
-  <w:style w:type="character" w:customStyle="1" w:styleId="Heading5Char">
+  <w:style w:type="character" w:styleId="Heading5Char" w:customStyle="1">
     <w:name w:val="Heading 5 Char"/>
     <w:basedOn w:val="DefaultParagraphFont"/>
     <w:link w:val="Heading5"/>
@@ -4153,7 +4815,7 @@
       <w:color w:val="0F4761" w:themeColor="accent1" w:themeShade="BF"/>
     </w:rPr>
   </w:style>
-  <w:style w:type="character" w:customStyle="1" w:styleId="Heading6Char">
+  <w:style w:type="character" w:styleId="Heading6Char" w:customStyle="1">
     <w:name w:val="Heading 6 Char"/>
     <w:basedOn w:val="DefaultParagraphFont"/>
     <w:link w:val="Heading6"/>
@@ -4167,7 +4829,7 @@
       <w:color w:val="595959" w:themeColor="text1" w:themeTint="A6"/>
     </w:rPr>
   </w:style>
-  <w:style w:type="character" w:customStyle="1" w:styleId="Heading7Char">
+  <w:style w:type="character" w:styleId="Heading7Char" w:customStyle="1">
     <w:name w:val="Heading 7 Char"/>
     <w:basedOn w:val="DefaultParagraphFont"/>
     <w:link w:val="Heading7"/>
@@ -4179,7 +4841,7 @@
       <w:color w:val="595959" w:themeColor="text1" w:themeTint="A6"/>
     </w:rPr>
   </w:style>
-  <w:style w:type="character" w:customStyle="1" w:styleId="Heading8Char">
+  <w:style w:type="character" w:styleId="Heading8Char" w:customStyle="1">
     <w:name w:val="Heading 8 Char"/>
     <w:basedOn w:val="DefaultParagraphFont"/>
     <w:link w:val="Heading8"/>
@@ -4193,7 +4855,7 @@
       <w:color w:val="272727" w:themeColor="text1" w:themeTint="D8"/>
     </w:rPr>
   </w:style>
-  <w:style w:type="character" w:customStyle="1" w:styleId="Heading9Char">
+  <w:style w:type="character" w:styleId="Heading9Char" w:customStyle="1">
     <w:name w:val="Heading 9 Char"/>
     <w:basedOn w:val="DefaultParagraphFont"/>
     <w:link w:val="Heading9"/>
@@ -4218,21 +4880,21 @@
       <w:contextualSpacing/>
     </w:pPr>
     <w:rPr>
-      <w:rFonts w:asciiTheme="majorHAnsi" w:eastAsiaTheme="majorEastAsia" w:hAnsiTheme="majorHAnsi" w:cstheme="majorBidi"/>
+      <w:rFonts w:asciiTheme="majorHAnsi" w:hAnsiTheme="majorHAnsi" w:eastAsiaTheme="majorEastAsia" w:cstheme="majorBidi"/>
       <w:spacing w:val="-10"/>
       <w:kern w:val="28"/>
       <w:sz w:val="56"/>
       <w:szCs w:val="56"/>
     </w:rPr>
   </w:style>
-  <w:style w:type="character" w:customStyle="1" w:styleId="TitleChar">
+  <w:style w:type="character" w:styleId="TitleChar" w:customStyle="1">
     <w:name w:val="Title Char"/>
     <w:basedOn w:val="DefaultParagraphFont"/>
     <w:link w:val="Title"/>
     <w:uiPriority w:val="10"/>
     <w:rsid w:val="00EF2511"/>
     <w:rPr>
-      <w:rFonts w:asciiTheme="majorHAnsi" w:eastAsiaTheme="majorEastAsia" w:hAnsiTheme="majorHAnsi" w:cstheme="majorBidi"/>
+      <w:rFonts w:asciiTheme="majorHAnsi" w:hAnsiTheme="majorHAnsi" w:eastAsiaTheme="majorEastAsia" w:cstheme="majorBidi"/>
       <w:spacing w:val="-10"/>
       <w:kern w:val="28"/>
       <w:sz w:val="56"/>
@@ -4260,7 +4922,7 @@
       <w:szCs w:val="28"/>
     </w:rPr>
   </w:style>
-  <w:style w:type="character" w:customStyle="1" w:styleId="SubtitleChar">
+  <w:style w:type="character" w:styleId="SubtitleChar" w:customStyle="1">
     <w:name w:val="Subtitle Char"/>
     <w:basedOn w:val="DefaultParagraphFont"/>
     <w:link w:val="Subtitle"/>
@@ -4292,7 +4954,7 @@
       <w:color w:val="404040" w:themeColor="text1" w:themeTint="BF"/>
     </w:rPr>
   </w:style>
-  <w:style w:type="character" w:customStyle="1" w:styleId="QuoteChar">
+  <w:style w:type="character" w:styleId="QuoteChar" w:customStyle="1">
     <w:name w:val="Quote Char"/>
     <w:basedOn w:val="DefaultParagraphFont"/>
     <w:link w:val="Quote"/>
@@ -4337,8 +4999,8 @@
     <w:rsid w:val="00EF2511"/>
     <w:pPr>
       <w:pBdr>
-        <w:top w:val="single" w:sz="4" w:space="10" w:color="0F4761" w:themeColor="accent1" w:themeShade="BF"/>
-        <w:bottom w:val="single" w:sz="4" w:space="10" w:color="0F4761" w:themeColor="accent1" w:themeShade="BF"/>
+        <w:top w:val="single" w:color="0F4761" w:themeColor="accent1" w:themeShade="BF" w:sz="4" w:space="10"/>
+        <w:bottom w:val="single" w:color="0F4761" w:themeColor="accent1" w:themeShade="BF" w:sz="4" w:space="10"/>
       </w:pBdr>
       <w:spacing w:before="360" w:after="360"/>
       <w:ind w:left="864" w:right="864"/>
@@ -4350,7 +5012,7 @@
       <w:color w:val="0F4761" w:themeColor="accent1" w:themeShade="BF"/>
     </w:rPr>
   </w:style>
-  <w:style w:type="character" w:customStyle="1" w:styleId="IntenseQuoteChar">
+  <w:style w:type="character" w:styleId="IntenseQuoteChar" w:customStyle="1">
     <w:name w:val="Intense Quote Char"/>
     <w:basedOn w:val="DefaultParagraphFont"/>
     <w:link w:val="IntenseQuote"/>
@@ -4386,12 +5048,12 @@
     </w:pPr>
     <w:tblPr>
       <w:tblBorders>
-        <w:top w:val="single" w:sz="4" w:space="0" w:color="auto"/>
-        <w:left w:val="single" w:sz="4" w:space="0" w:color="auto"/>
-        <w:bottom w:val="single" w:sz="4" w:space="0" w:color="auto"/>
-        <w:right w:val="single" w:sz="4" w:space="0" w:color="auto"/>
-        <w:insideH w:val="single" w:sz="4" w:space="0" w:color="auto"/>
-        <w:insideV w:val="single" w:sz="4" w:space="0" w:color="auto"/>
+        <w:top w:val="single" w:color="auto" w:sz="4" w:space="0"/>
+        <w:left w:val="single" w:color="auto" w:sz="4" w:space="0"/>
+        <w:bottom w:val="single" w:color="auto" w:sz="4" w:space="0"/>
+        <w:right w:val="single" w:color="auto" w:sz="4" w:space="0"/>
+        <w:insideH w:val="single" w:color="auto" w:sz="4" w:space="0"/>
+        <w:insideV w:val="single" w:color="auto" w:sz="4" w:space="0"/>
       </w:tblBorders>
     </w:tblPr>
   </w:style>
@@ -4410,7 +5072,7 @@
       <w:spacing w:after="0" w:line="240" w:lineRule="auto"/>
     </w:pPr>
   </w:style>
-  <w:style w:type="character" w:customStyle="1" w:styleId="HeaderChar">
+  <w:style w:type="character" w:styleId="HeaderChar" w:customStyle="1">
     <w:name w:val="Header Char"/>
     <w:basedOn w:val="DefaultParagraphFont"/>
     <w:link w:val="Header"/>
@@ -4432,7 +5094,7 @@
       <w:spacing w:after="0" w:line="240" w:lineRule="auto"/>
     </w:pPr>
   </w:style>
-  <w:style w:type="character" w:customStyle="1" w:styleId="FooterChar">
+  <w:style w:type="character" w:styleId="FooterChar" w:customStyle="1">
     <w:name w:val="Footer Char"/>
     <w:basedOn w:val="DefaultParagraphFont"/>
     <w:link w:val="Footer"/>
@@ -4443,7 +5105,7 @@
 </file>
 
 <file path=word/theme/theme1.xml><?xml version="1.0" encoding="utf-8"?>
-<a:theme xmlns:a="http://schemas.openxmlformats.org/drawingml/2006/main" name="Office Theme">
+<a:theme xmlns:a="http://schemas.openxmlformats.org/drawingml/2006/main" xmlns:thm15="http://schemas.microsoft.com/office/thememl/2012/main" name="Office Theme">
   <a:themeElements>
     <a:clrScheme name="Office">
       <a:dk1>

</xml_diff>